<commit_message>
Intermedite changes to 04b
</commit_message>
<xml_diff>
--- a/labmanual/English/WBT101-04b-BLE.docx
+++ b/labmanual/English/WBT101-04b-BLE.docx
@@ -75,8 +75,6 @@
       <w:r>
         <w:fldChar w:fldCharType="separate"/>
       </w:r>
-      <w:bookmarkStart w:id="0" w:name="_GoBack"/>
-      <w:bookmarkEnd w:id="0"/>
       <w:r>
         <w:rPr>
           <w:noProof/>
@@ -117,7 +115,7 @@
         <w:rPr>
           <w:noProof/>
         </w:rPr>
-        <w:instrText xml:space="preserve"> PAGEREF _Toc515805133 \h </w:instrText>
+        <w:instrText xml:space="preserve"> PAGEREF _Toc515878068 \h </w:instrText>
       </w:r>
       <w:r>
         <w:rPr>
@@ -199,7 +197,7 @@
         <w:rPr>
           <w:noProof/>
         </w:rPr>
-        <w:instrText xml:space="preserve"> PAGEREF _Toc515805134 \h </w:instrText>
+        <w:instrText xml:space="preserve"> PAGEREF _Toc515878069 \h </w:instrText>
       </w:r>
       <w:r>
         <w:rPr>
@@ -263,7 +261,7 @@
         <w:rPr>
           <w:noProof/>
         </w:rPr>
-        <w:t>Security – Pairing – Bonding</w:t>
+        <w:t>Security</w:t>
       </w:r>
       <w:r>
         <w:rPr>
@@ -281,7 +279,7 @@
         <w:rPr>
           <w:noProof/>
         </w:rPr>
-        <w:instrText xml:space="preserve"> PAGEREF _Toc515805135 \h </w:instrText>
+        <w:instrText xml:space="preserve"> PAGEREF _Toc515878070 \h </w:instrText>
       </w:r>
       <w:r>
         <w:rPr>
@@ -340,7 +338,7 @@
         <w:rPr>
           <w:noProof/>
         </w:rPr>
-        <w:instrText xml:space="preserve"> PAGEREF _Toc515805136 \h </w:instrText>
+        <w:instrText xml:space="preserve"> PAGEREF _Toc515878071 \h </w:instrText>
       </w:r>
       <w:r>
         <w:rPr>
@@ -357,7 +355,7 @@
         <w:rPr>
           <w:noProof/>
         </w:rPr>
-        <w:t>6</w:t>
+        <w:t>5</w:t>
       </w:r>
       <w:r>
         <w:rPr>
@@ -399,7 +397,7 @@
         <w:rPr>
           <w:noProof/>
         </w:rPr>
-        <w:instrText xml:space="preserve"> PAGEREF _Toc515805137 \h </w:instrText>
+        <w:instrText xml:space="preserve"> PAGEREF _Toc515878072 \h </w:instrText>
       </w:r>
       <w:r>
         <w:rPr>
@@ -416,7 +414,7 @@
         <w:rPr>
           <w:noProof/>
         </w:rPr>
-        <w:t>6</w:t>
+        <w:t>5</w:t>
       </w:r>
       <w:r>
         <w:rPr>
@@ -440,7 +438,7 @@
         <w:rPr>
           <w:noProof/>
         </w:rPr>
-        <w:t>3.1.3 Authentication &amp; Authorization</w:t>
+        <w:t>3.1.3 Pairing &amp; Bonding Process Summary</w:t>
       </w:r>
       <w:r>
         <w:rPr>
@@ -458,7 +456,125 @@
         <w:rPr>
           <w:noProof/>
         </w:rPr>
-        <w:instrText xml:space="preserve"> PAGEREF _Toc515805138 \h </w:instrText>
+        <w:instrText xml:space="preserve"> PAGEREF _Toc515878073 \h </w:instrText>
+      </w:r>
+      <w:r>
+        <w:rPr>
+          <w:noProof/>
+        </w:rPr>
+      </w:r>
+      <w:r>
+        <w:rPr>
+          <w:noProof/>
+        </w:rPr>
+        <w:fldChar w:fldCharType="separate"/>
+      </w:r>
+      <w:r>
+        <w:rPr>
+          <w:noProof/>
+        </w:rPr>
+        <w:t>6</w:t>
+      </w:r>
+      <w:r>
+        <w:rPr>
+          <w:noProof/>
+        </w:rPr>
+        <w:fldChar w:fldCharType="end"/>
+      </w:r>
+    </w:p>
+    <w:p>
+      <w:pPr>
+        <w:pStyle w:val="TOC2"/>
+        <w:rPr>
+          <w:rFonts w:asciiTheme="minorHAnsi" w:eastAsiaTheme="minorEastAsia" w:hAnsiTheme="minorHAnsi"/>
+          <w:smallCaps w:val="0"/>
+          <w:noProof/>
+          <w:sz w:val="24"/>
+          <w:szCs w:val="24"/>
+        </w:rPr>
+      </w:pPr>
+      <w:r>
+        <w:rPr>
+          <w:noProof/>
+        </w:rPr>
+        <w:t>3.1.4 Authentication, Authorization and the GATT DB</w:t>
+      </w:r>
+      <w:r>
+        <w:rPr>
+          <w:noProof/>
+        </w:rPr>
+        <w:tab/>
+      </w:r>
+      <w:r>
+        <w:rPr>
+          <w:noProof/>
+        </w:rPr>
+        <w:fldChar w:fldCharType="begin"/>
+      </w:r>
+      <w:r>
+        <w:rPr>
+          <w:noProof/>
+        </w:rPr>
+        <w:instrText xml:space="preserve"> PAGEREF _Toc515878074 \h </w:instrText>
+      </w:r>
+      <w:r>
+        <w:rPr>
+          <w:noProof/>
+        </w:rPr>
+      </w:r>
+      <w:r>
+        <w:rPr>
+          <w:noProof/>
+        </w:rPr>
+        <w:fldChar w:fldCharType="separate"/>
+      </w:r>
+      <w:r>
+        <w:rPr>
+          <w:noProof/>
+        </w:rPr>
+        <w:t>6</w:t>
+      </w:r>
+      <w:r>
+        <w:rPr>
+          <w:noProof/>
+        </w:rPr>
+        <w:fldChar w:fldCharType="end"/>
+      </w:r>
+    </w:p>
+    <w:p>
+      <w:pPr>
+        <w:pStyle w:val="TOC2"/>
+        <w:rPr>
+          <w:rFonts w:asciiTheme="minorHAnsi" w:eastAsiaTheme="minorEastAsia" w:hAnsiTheme="minorHAnsi"/>
+          <w:smallCaps w:val="0"/>
+          <w:noProof/>
+          <w:sz w:val="24"/>
+          <w:szCs w:val="24"/>
+        </w:rPr>
+      </w:pPr>
+      <w:r>
+        <w:rPr>
+          <w:noProof/>
+        </w:rPr>
+        <w:t>3.1.5 Privacy</w:t>
+      </w:r>
+      <w:r>
+        <w:rPr>
+          <w:noProof/>
+        </w:rPr>
+        <w:tab/>
+      </w:r>
+      <w:r>
+        <w:rPr>
+          <w:noProof/>
+        </w:rPr>
+        <w:fldChar w:fldCharType="begin"/>
+      </w:r>
+      <w:r>
+        <w:rPr>
+          <w:noProof/>
+        </w:rPr>
+        <w:instrText xml:space="preserve"> PAGEREF _Toc515878075 \h </w:instrText>
       </w:r>
       <w:r>
         <w:rPr>
@@ -540,7 +656,7 @@
         <w:rPr>
           <w:noProof/>
         </w:rPr>
-        <w:instrText xml:space="preserve"> PAGEREF _Toc515805139 \h </w:instrText>
+        <w:instrText xml:space="preserve"> PAGEREF _Toc515878076 \h </w:instrText>
       </w:r>
       <w:r>
         <w:rPr>
@@ -622,7 +738,7 @@
         <w:rPr>
           <w:noProof/>
         </w:rPr>
-        <w:instrText xml:space="preserve"> PAGEREF _Toc515805140 \h </w:instrText>
+        <w:instrText xml:space="preserve"> PAGEREF _Toc515878077 \h </w:instrText>
       </w:r>
       <w:r>
         <w:rPr>
@@ -704,7 +820,7 @@
         <w:rPr>
           <w:noProof/>
         </w:rPr>
-        <w:instrText xml:space="preserve"> PAGEREF _Toc515805141 \h </w:instrText>
+        <w:instrText xml:space="preserve"> PAGEREF _Toc515878078 \h </w:instrText>
       </w:r>
       <w:r>
         <w:rPr>
@@ -763,7 +879,7 @@
         <w:rPr>
           <w:noProof/>
         </w:rPr>
-        <w:instrText xml:space="preserve"> PAGEREF _Toc515805142 \h </w:instrText>
+        <w:instrText xml:space="preserve"> PAGEREF _Toc515878079 \h </w:instrText>
       </w:r>
       <w:r>
         <w:rPr>
@@ -780,7 +896,7 @@
         <w:rPr>
           <w:noProof/>
         </w:rPr>
-        <w:t>6</w:t>
+        <w:t>7</w:t>
       </w:r>
       <w:r>
         <w:rPr>
@@ -822,7 +938,7 @@
         <w:rPr>
           <w:noProof/>
         </w:rPr>
-        <w:instrText xml:space="preserve"> PAGEREF _Toc515805143 \h </w:instrText>
+        <w:instrText xml:space="preserve"> PAGEREF _Toc515878080 \h </w:instrText>
       </w:r>
       <w:r>
         <w:rPr>
@@ -839,7 +955,7 @@
         <w:rPr>
           <w:noProof/>
         </w:rPr>
-        <w:t>7</w:t>
+        <w:t>8</w:t>
       </w:r>
       <w:r>
         <w:rPr>
@@ -881,7 +997,7 @@
         <w:rPr>
           <w:noProof/>
         </w:rPr>
-        <w:instrText xml:space="preserve"> PAGEREF _Toc515805144 \h </w:instrText>
+        <w:instrText xml:space="preserve"> PAGEREF _Toc515878081 \h </w:instrText>
       </w:r>
       <w:r>
         <w:rPr>
@@ -898,7 +1014,7 @@
         <w:rPr>
           <w:noProof/>
         </w:rPr>
-        <w:t>7</w:t>
+        <w:t>8</w:t>
       </w:r>
       <w:r>
         <w:rPr>
@@ -963,7 +1079,7 @@
         <w:rPr>
           <w:noProof/>
         </w:rPr>
-        <w:instrText xml:space="preserve"> PAGEREF _Toc515805145 \h </w:instrText>
+        <w:instrText xml:space="preserve"> PAGEREF _Toc515878082 \h </w:instrText>
       </w:r>
       <w:r>
         <w:rPr>
@@ -980,7 +1096,7 @@
         <w:rPr>
           <w:noProof/>
         </w:rPr>
-        <w:t>7</w:t>
+        <w:t>8</w:t>
       </w:r>
       <w:r>
         <w:rPr>
@@ -1045,7 +1161,7 @@
         <w:rPr>
           <w:noProof/>
         </w:rPr>
-        <w:instrText xml:space="preserve"> PAGEREF _Toc515805146 \h </w:instrText>
+        <w:instrText xml:space="preserve"> PAGEREF _Toc515878083 \h </w:instrText>
       </w:r>
       <w:r>
         <w:rPr>
@@ -1062,7 +1178,7 @@
         <w:rPr>
           <w:noProof/>
         </w:rPr>
-        <w:t>8</w:t>
+        <w:t>9</w:t>
       </w:r>
       <w:r>
         <w:rPr>
@@ -1104,7 +1220,7 @@
         <w:rPr>
           <w:noProof/>
         </w:rPr>
-        <w:instrText xml:space="preserve"> PAGEREF _Toc515805147 \h </w:instrText>
+        <w:instrText xml:space="preserve"> PAGEREF _Toc515878084 \h </w:instrText>
       </w:r>
       <w:r>
         <w:rPr>
@@ -1121,7 +1237,7 @@
         <w:rPr>
           <w:noProof/>
         </w:rPr>
-        <w:t>8</w:t>
+        <w:t>9</w:t>
       </w:r>
       <w:r>
         <w:rPr>
@@ -1163,7 +1279,7 @@
         <w:rPr>
           <w:noProof/>
         </w:rPr>
-        <w:instrText xml:space="preserve"> PAGEREF _Toc515805148 \h </w:instrText>
+        <w:instrText xml:space="preserve"> PAGEREF _Toc515878085 \h </w:instrText>
       </w:r>
       <w:r>
         <w:rPr>
@@ -1180,7 +1296,7 @@
         <w:rPr>
           <w:noProof/>
         </w:rPr>
-        <w:t>8</w:t>
+        <w:t>9</w:t>
       </w:r>
       <w:r>
         <w:rPr>
@@ -1245,7 +1361,7 @@
         <w:rPr>
           <w:noProof/>
         </w:rPr>
-        <w:instrText xml:space="preserve"> PAGEREF _Toc515805149 \h </w:instrText>
+        <w:instrText xml:space="preserve"> PAGEREF _Toc515878086 \h </w:instrText>
       </w:r>
       <w:r>
         <w:rPr>
@@ -1262,7 +1378,7 @@
         <w:rPr>
           <w:noProof/>
         </w:rPr>
-        <w:t>8</w:t>
+        <w:t>9</w:t>
       </w:r>
       <w:r>
         <w:rPr>
@@ -1304,7 +1420,7 @@
         <w:rPr>
           <w:noProof/>
         </w:rPr>
-        <w:instrText xml:space="preserve"> PAGEREF _Toc515805150 \h </w:instrText>
+        <w:instrText xml:space="preserve"> PAGEREF _Toc515878087 \h </w:instrText>
       </w:r>
       <w:r>
         <w:rPr>
@@ -1363,7 +1479,7 @@
         <w:rPr>
           <w:noProof/>
         </w:rPr>
-        <w:instrText xml:space="preserve"> PAGEREF _Toc515805151 \h </w:instrText>
+        <w:instrText xml:space="preserve"> PAGEREF _Toc515878088 \h </w:instrText>
       </w:r>
       <w:r>
         <w:rPr>
@@ -1380,7 +1496,7 @@
         <w:rPr>
           <w:noProof/>
         </w:rPr>
-        <w:t>10</w:t>
+        <w:t>11</w:t>
       </w:r>
       <w:r>
         <w:rPr>
@@ -1445,7 +1561,7 @@
         <w:rPr>
           <w:noProof/>
         </w:rPr>
-        <w:instrText xml:space="preserve"> PAGEREF _Toc515805152 \h </w:instrText>
+        <w:instrText xml:space="preserve"> PAGEREF _Toc515878089 \h </w:instrText>
       </w:r>
       <w:r>
         <w:rPr>
@@ -1527,7 +1643,7 @@
         <w:rPr>
           <w:noProof/>
         </w:rPr>
-        <w:instrText xml:space="preserve"> PAGEREF _Toc515805153 \h </w:instrText>
+        <w:instrText xml:space="preserve"> PAGEREF _Toc515878090 \h </w:instrText>
       </w:r>
       <w:r>
         <w:rPr>
@@ -1586,7 +1702,7 @@
         <w:rPr>
           <w:noProof/>
         </w:rPr>
-        <w:instrText xml:space="preserve"> PAGEREF _Toc515805154 \h </w:instrText>
+        <w:instrText xml:space="preserve"> PAGEREF _Toc515878091 \h </w:instrText>
       </w:r>
       <w:r>
         <w:rPr>
@@ -1645,7 +1761,7 @@
         <w:rPr>
           <w:noProof/>
         </w:rPr>
-        <w:instrText xml:space="preserve"> PAGEREF _Toc515805155 \h </w:instrText>
+        <w:instrText xml:space="preserve"> PAGEREF _Toc515878092 \h </w:instrText>
       </w:r>
       <w:r>
         <w:rPr>
@@ -1704,7 +1820,7 @@
         <w:rPr>
           <w:noProof/>
         </w:rPr>
-        <w:instrText xml:space="preserve"> PAGEREF _Toc515805156 \h </w:instrText>
+        <w:instrText xml:space="preserve"> PAGEREF _Toc515878093 \h </w:instrText>
       </w:r>
       <w:r>
         <w:rPr>
@@ -1745,7 +1861,7 @@
         <w:rPr>
           <w:noProof/>
         </w:rPr>
-        <w:t>3.9.4 Scan Response</w:t>
+        <w:t>3.9.4 Whitelist</w:t>
       </w:r>
       <w:r>
         <w:rPr>
@@ -1763,7 +1879,7 @@
         <w:rPr>
           <w:noProof/>
         </w:rPr>
-        <w:instrText xml:space="preserve"> PAGEREF _Toc515805157 \h </w:instrText>
+        <w:instrText xml:space="preserve"> PAGEREF _Toc515878094 \h </w:instrText>
       </w:r>
       <w:r>
         <w:rPr>
@@ -1804,7 +1920,7 @@
         <w:rPr>
           <w:noProof/>
         </w:rPr>
-        <w:t>3.9.5 Central</w:t>
+        <w:t>3.9.5 Scan Response</w:t>
       </w:r>
       <w:r>
         <w:rPr>
@@ -1822,7 +1938,7 @@
         <w:rPr>
           <w:noProof/>
         </w:rPr>
-        <w:instrText xml:space="preserve"> PAGEREF _Toc515805158 \h </w:instrText>
+        <w:instrText xml:space="preserve"> PAGEREF _Toc515878095 \h </w:instrText>
       </w:r>
       <w:r>
         <w:rPr>
@@ -1863,7 +1979,7 @@
         <w:rPr>
           <w:noProof/>
         </w:rPr>
-        <w:t>3.9.6 GATT MTU</w:t>
+        <w:t>3.9.6 Central</w:t>
       </w:r>
       <w:r>
         <w:rPr>
@@ -1881,7 +1997,7 @@
         <w:rPr>
           <w:noProof/>
         </w:rPr>
-        <w:instrText xml:space="preserve"> PAGEREF _Toc515805159 \h </w:instrText>
+        <w:instrText xml:space="preserve"> PAGEREF _Toc515878096 \h </w:instrText>
       </w:r>
       <w:r>
         <w:rPr>
@@ -1922,7 +2038,7 @@
         <w:rPr>
           <w:noProof/>
         </w:rPr>
-        <w:t>3.9.7 Mesh</w:t>
+        <w:t>3.9.7 GATT MTU</w:t>
       </w:r>
       <w:r>
         <w:rPr>
@@ -1940,7 +2056,7 @@
         <w:rPr>
           <w:noProof/>
         </w:rPr>
-        <w:instrText xml:space="preserve"> PAGEREF _Toc515805160 \h </w:instrText>
+        <w:instrText xml:space="preserve"> PAGEREF _Toc515878097 \h </w:instrText>
       </w:r>
       <w:r>
         <w:rPr>
@@ -1981,7 +2097,7 @@
         <w:rPr>
           <w:noProof/>
         </w:rPr>
-        <w:t>3.9.8 Non-GATT DB Based Attribute Protocols</w:t>
+        <w:t>3.9.8 Mesh</w:t>
       </w:r>
       <w:r>
         <w:rPr>
@@ -1999,7 +2115,7 @@
         <w:rPr>
           <w:noProof/>
         </w:rPr>
-        <w:instrText xml:space="preserve"> PAGEREF _Toc515805161 \h </w:instrText>
+        <w:instrText xml:space="preserve"> PAGEREF _Toc515878098 \h </w:instrText>
       </w:r>
       <w:r>
         <w:rPr>
@@ -2040,7 +2156,7 @@
         <w:rPr>
           <w:noProof/>
         </w:rPr>
-        <w:t>3.9.9 Privacy</w:t>
+        <w:t>3.9.9 Non-GATT DB Based Attribute Protocols</w:t>
       </w:r>
       <w:r>
         <w:rPr>
@@ -2058,7 +2174,7 @@
         <w:rPr>
           <w:noProof/>
         </w:rPr>
-        <w:instrText xml:space="preserve"> PAGEREF _Toc515805162 \h </w:instrText>
+        <w:instrText xml:space="preserve"> PAGEREF _Toc515878099 \h </w:instrText>
       </w:r>
       <w:r>
         <w:rPr>
@@ -2099,7 +2215,7 @@
         <w:rPr>
           <w:noProof/>
         </w:rPr>
-        <w:t>3.9.10 OTA Bootloading</w:t>
+        <w:t>3.9.10 Privacy</w:t>
       </w:r>
       <w:r>
         <w:rPr>
@@ -2117,7 +2233,7 @@
         <w:rPr>
           <w:noProof/>
         </w:rPr>
-        <w:instrText xml:space="preserve"> PAGEREF _Toc515805163 \h </w:instrText>
+        <w:instrText xml:space="preserve"> PAGEREF _Toc515878100 \h </w:instrText>
       </w:r>
       <w:r>
         <w:rPr>
@@ -2158,7 +2274,7 @@
         <w:rPr>
           <w:noProof/>
         </w:rPr>
-        <w:t>3.9.11 Multirole devices</w:t>
+        <w:t>3.9.11 OTA Bootloading</w:t>
       </w:r>
       <w:r>
         <w:rPr>
@@ -2176,7 +2292,7 @@
         <w:rPr>
           <w:noProof/>
         </w:rPr>
-        <w:instrText xml:space="preserve"> PAGEREF _Toc515805164 \h </w:instrText>
+        <w:instrText xml:space="preserve"> PAGEREF _Toc515878101 \h </w:instrText>
       </w:r>
       <w:r>
         <w:rPr>
@@ -2217,7 +2333,7 @@
         <w:rPr>
           <w:noProof/>
         </w:rPr>
-        <w:t>3.9.12 Direct Test Mode</w:t>
+        <w:t>3.9.12 Multirole devices</w:t>
       </w:r>
       <w:r>
         <w:rPr>
@@ -2235,7 +2351,66 @@
         <w:rPr>
           <w:noProof/>
         </w:rPr>
-        <w:instrText xml:space="preserve"> PAGEREF _Toc515805165 \h </w:instrText>
+        <w:instrText xml:space="preserve"> PAGEREF _Toc515878102 \h </w:instrText>
+      </w:r>
+      <w:r>
+        <w:rPr>
+          <w:noProof/>
+        </w:rPr>
+      </w:r>
+      <w:r>
+        <w:rPr>
+          <w:noProof/>
+        </w:rPr>
+        <w:fldChar w:fldCharType="separate"/>
+      </w:r>
+      <w:r>
+        <w:rPr>
+          <w:noProof/>
+        </w:rPr>
+        <w:t>12</w:t>
+      </w:r>
+      <w:r>
+        <w:rPr>
+          <w:noProof/>
+        </w:rPr>
+        <w:fldChar w:fldCharType="end"/>
+      </w:r>
+    </w:p>
+    <w:p>
+      <w:pPr>
+        <w:pStyle w:val="TOC2"/>
+        <w:rPr>
+          <w:rFonts w:asciiTheme="minorHAnsi" w:eastAsiaTheme="minorEastAsia" w:hAnsiTheme="minorHAnsi"/>
+          <w:smallCaps w:val="0"/>
+          <w:noProof/>
+          <w:sz w:val="24"/>
+          <w:szCs w:val="24"/>
+        </w:rPr>
+      </w:pPr>
+      <w:r>
+        <w:rPr>
+          <w:noProof/>
+        </w:rPr>
+        <w:t>3.9.13 Direct Test Mode</w:t>
+      </w:r>
+      <w:r>
+        <w:rPr>
+          <w:noProof/>
+        </w:rPr>
+        <w:tab/>
+      </w:r>
+      <w:r>
+        <w:rPr>
+          <w:noProof/>
+        </w:rPr>
+        <w:fldChar w:fldCharType="begin"/>
+      </w:r>
+      <w:r>
+        <w:rPr>
+          <w:noProof/>
+        </w:rPr>
+        <w:instrText xml:space="preserve"> PAGEREF _Toc515878103 \h </w:instrText>
       </w:r>
       <w:r>
         <w:rPr>
@@ -2317,7 +2492,7 @@
         <w:rPr>
           <w:noProof/>
         </w:rPr>
-        <w:instrText xml:space="preserve"> PAGEREF _Toc515805166 \h </w:instrText>
+        <w:instrText xml:space="preserve"> PAGEREF _Toc515878104 \h </w:instrText>
       </w:r>
       <w:r>
         <w:rPr>
@@ -2378,12 +2553,12 @@
       <w:pPr>
         <w:pStyle w:val="Heading1"/>
       </w:pPr>
-      <w:bookmarkStart w:id="1" w:name="_Toc515805133"/>
+      <w:bookmarkStart w:id="0" w:name="_Toc515878068"/>
       <w:r>
         <w:lastRenderedPageBreak/>
         <w:t>Notify &amp; Indicate</w:t>
       </w:r>
-      <w:bookmarkEnd w:id="1"/>
+      <w:bookmarkEnd w:id="0"/>
     </w:p>
     <w:p>
       <w:r>
@@ -2677,21 +2852,19 @@
       <w:pPr>
         <w:pStyle w:val="Heading1"/>
       </w:pPr>
-      <w:bookmarkStart w:id="2" w:name="_Toc515805134"/>
+      <w:bookmarkStart w:id="1" w:name="_Toc515878069"/>
       <w:r>
         <w:t>Other Characteristic Descriptors</w:t>
       </w:r>
-      <w:bookmarkEnd w:id="2"/>
+      <w:bookmarkEnd w:id="1"/>
     </w:p>
     <w:p>
       <w:r>
         <w:t xml:space="preserve">There are </w:t>
       </w:r>
-      <w:proofErr w:type="gramStart"/>
-      <w:r>
-        <w:t>a number of</w:t>
-      </w:r>
-      <w:proofErr w:type="gramEnd"/>
+      <w:r>
+        <w:t>several</w:t>
+      </w:r>
       <w:r>
         <w:t xml:space="preserve"> other interesting Characteristic Descriptors</w:t>
       </w:r>
@@ -2701,6 +2874,9 @@
     </w:p>
     <w:p>
       <w:r>
+        <w:rPr>
+          <w:noProof/>
+        </w:rPr>
         <w:drawing>
           <wp:inline distT="0" distB="0" distL="0" distR="0" wp14:anchorId="4688F713" wp14:editId="79F2D875">
             <wp:extent cx="5943600" cy="5575300"/>
@@ -2828,6 +3004,9 @@
     </w:p>
     <w:p>
       <w:r>
+        <w:rPr>
+          <w:noProof/>
+        </w:rPr>
         <w:drawing>
           <wp:inline distT="0" distB="0" distL="0" distR="0" wp14:anchorId="7037F489" wp14:editId="580E6E0B">
             <wp:extent cx="5943600" cy="3277870"/>
@@ -2873,241 +3052,155 @@
           <w:numId w:val="4"/>
         </w:numPr>
       </w:pPr>
-      <w:bookmarkStart w:id="3" w:name="_Toc515805135"/>
-      <w:r>
-        <w:t>Security – Pairing – Bonding</w:t>
-      </w:r>
-      <w:bookmarkEnd w:id="3"/>
-    </w:p>
-    <w:p>
-      <w:r>
-        <w:t xml:space="preserve">BLE has two security modes, and </w:t>
-      </w:r>
-      <w:r>
-        <w:t>several</w:t>
-      </w:r>
-      <w:r>
-        <w:t xml:space="preserve"> levels in each mode. They are:</w:t>
-      </w:r>
-    </w:p>
-    <w:tbl>
-      <w:tblPr>
-        <w:tblStyle w:val="TableGrid"/>
-        <w:tblW w:w="0" w:type="auto"/>
-        <w:jc w:val="center"/>
-        <w:tblLook w:val="04A0" w:firstRow="1" w:lastRow="0" w:firstColumn="1" w:lastColumn="0" w:noHBand="0" w:noVBand="1"/>
-      </w:tblPr>
-      <w:tblGrid>
-        <w:gridCol w:w="1021"/>
-        <w:gridCol w:w="1867"/>
-        <w:gridCol w:w="1867"/>
-        <w:gridCol w:w="1625"/>
-      </w:tblGrid>
-      <w:tr>
-        <w:trPr>
-          <w:jc w:val="center"/>
-        </w:trPr>
-        <w:tc>
-          <w:tcPr>
-            <w:tcW w:w="871" w:type="dxa"/>
-            <w:shd w:val="clear" w:color="auto" w:fill="BFBFBF" w:themeFill="background1" w:themeFillShade="BF"/>
-          </w:tcPr>
-          <w:p>
-            <w:pPr>
-              <w:rPr>
-                <w:b/>
-              </w:rPr>
-            </w:pPr>
-            <w:r>
-              <w:rPr>
-                <w:b/>
-              </w:rPr>
-              <w:t>Security</w:t>
-            </w:r>
-          </w:p>
-        </w:tc>
-        <w:tc>
-          <w:tcPr>
-            <w:tcW w:w="1624" w:type="dxa"/>
-            <w:shd w:val="clear" w:color="auto" w:fill="BFBFBF" w:themeFill="background1" w:themeFillShade="BF"/>
-          </w:tcPr>
-          <w:p>
-            <w:pPr>
-              <w:rPr>
-                <w:b/>
-              </w:rPr>
-            </w:pPr>
-            <w:r>
-              <w:rPr>
-                <w:b/>
-              </w:rPr>
-              <w:t>Level 1</w:t>
-            </w:r>
-          </w:p>
-        </w:tc>
-        <w:tc>
-          <w:tcPr>
-            <w:tcW w:w="1625" w:type="dxa"/>
-            <w:shd w:val="clear" w:color="auto" w:fill="BFBFBF" w:themeFill="background1" w:themeFillShade="BF"/>
-          </w:tcPr>
-          <w:p>
-            <w:pPr>
-              <w:rPr>
-                <w:b/>
-              </w:rPr>
-            </w:pPr>
-            <w:r>
-              <w:rPr>
-                <w:b/>
-              </w:rPr>
-              <w:t>Level 2</w:t>
-            </w:r>
-          </w:p>
-        </w:tc>
-        <w:tc>
-          <w:tcPr>
-            <w:tcW w:w="1625" w:type="dxa"/>
-            <w:shd w:val="clear" w:color="auto" w:fill="BFBFBF" w:themeFill="background1" w:themeFillShade="BF"/>
-          </w:tcPr>
-          <w:p>
-            <w:pPr>
-              <w:rPr>
-                <w:b/>
-              </w:rPr>
-            </w:pPr>
-            <w:r>
-              <w:rPr>
-                <w:b/>
-              </w:rPr>
-              <w:t>Level 3</w:t>
-            </w:r>
-          </w:p>
-        </w:tc>
-      </w:tr>
-      <w:tr>
-        <w:trPr>
-          <w:jc w:val="center"/>
-        </w:trPr>
-        <w:tc>
-          <w:tcPr>
-            <w:tcW w:w="871" w:type="dxa"/>
-          </w:tcPr>
-          <w:p>
-            <w:r>
-              <w:t>Mode 1</w:t>
-            </w:r>
-          </w:p>
-        </w:tc>
-        <w:tc>
-          <w:tcPr>
-            <w:tcW w:w="1624" w:type="dxa"/>
-          </w:tcPr>
-          <w:p>
-            <w:r>
-              <w:t>No security</w:t>
-            </w:r>
-          </w:p>
-        </w:tc>
-        <w:tc>
-          <w:tcPr>
-            <w:tcW w:w="1625" w:type="dxa"/>
-          </w:tcPr>
-          <w:p>
-            <w:r>
-              <w:t>Unauthenticated</w:t>
-            </w:r>
-          </w:p>
-          <w:p>
-            <w:r>
-              <w:t>Encrypted</w:t>
-            </w:r>
-          </w:p>
-        </w:tc>
-        <w:tc>
-          <w:tcPr>
-            <w:tcW w:w="1625" w:type="dxa"/>
-          </w:tcPr>
-          <w:p>
-            <w:r>
-              <w:t>Authenticated</w:t>
-            </w:r>
-          </w:p>
-          <w:p>
-            <w:r>
-              <w:t>Encrypted</w:t>
-            </w:r>
-          </w:p>
-        </w:tc>
-      </w:tr>
-      <w:tr>
-        <w:trPr>
-          <w:jc w:val="center"/>
-        </w:trPr>
-        <w:tc>
-          <w:tcPr>
-            <w:tcW w:w="871" w:type="dxa"/>
-          </w:tcPr>
-          <w:p>
-            <w:r>
-              <w:t>Mode 2</w:t>
-            </w:r>
-          </w:p>
-        </w:tc>
-        <w:tc>
-          <w:tcPr>
-            <w:tcW w:w="1624" w:type="dxa"/>
-          </w:tcPr>
-          <w:p>
-            <w:r>
-              <w:t>Unauthenticated</w:t>
-            </w:r>
-          </w:p>
-          <w:p>
-            <w:r>
-              <w:t>Data Signed</w:t>
-            </w:r>
-          </w:p>
-        </w:tc>
-        <w:tc>
-          <w:tcPr>
-            <w:tcW w:w="1625" w:type="dxa"/>
-          </w:tcPr>
-          <w:p>
-            <w:r>
-              <w:t>Authenticated</w:t>
-            </w:r>
-          </w:p>
-          <w:p>
-            <w:r>
-              <w:t>Data Signed</w:t>
-            </w:r>
-          </w:p>
-        </w:tc>
-        <w:tc>
-          <w:tcPr>
-            <w:tcW w:w="1625" w:type="dxa"/>
-          </w:tcPr>
-          <w:p>
-            <w:r>
-              <w:t>N/A</w:t>
-            </w:r>
-          </w:p>
-        </w:tc>
-      </w:tr>
-    </w:tbl>
-    <w:p>
-      <w:pPr>
-        <w:rPr>
-          <w:color w:val="FF0000"/>
-        </w:rPr>
-      </w:pPr>
-    </w:p>
-    <w:p>
-      <w:r>
-        <w:t>Authentication is the process of identifying a device and deciding whether a connection will be allowed. It</w:t>
-      </w:r>
-      <w:r>
-        <w:t xml:space="preserve"> can be done in one of several ways depending on the capabilities of the devices. The possible capabilities are:</w:t>
+      <w:bookmarkStart w:id="2" w:name="_Toc515878070"/>
+      <w:r>
+        <w:t>Security</w:t>
+      </w:r>
+      <w:bookmarkEnd w:id="2"/>
+    </w:p>
+    <w:p>
+      <w:r>
+        <w:t>To</w:t>
+      </w:r>
+      <w:r>
+        <w:t xml:space="preserve"> securely communicate</w:t>
+      </w:r>
+      <w:r>
+        <w:t xml:space="preserve"> between two </w:t>
+      </w:r>
+      <w:r>
+        <w:t>devices,</w:t>
+      </w:r>
+      <w:r>
+        <w:t xml:space="preserve"> you want to </w:t>
+      </w:r>
+      <w:r>
+        <w:rPr>
+          <w:u w:val="single"/>
+        </w:rPr>
+        <w:t>Authenticate</w:t>
+      </w:r>
+      <w:r>
+        <w:t xml:space="preserve"> </w:t>
+      </w:r>
+      <w:r>
+        <w:t xml:space="preserve">that both sides know who they are talking to, ensure that </w:t>
+      </w:r>
+      <w:r>
+        <w:t xml:space="preserve">all </w:t>
+      </w:r>
+      <w:r>
+        <w:t xml:space="preserve">access to data is </w:t>
+      </w:r>
+      <w:r>
+        <w:rPr>
+          <w:u w:val="single"/>
+        </w:rPr>
+        <w:t>Authorized</w:t>
+      </w:r>
+      <w:r>
+        <w:t xml:space="preserve">, </w:t>
+      </w:r>
+      <w:r>
+        <w:rPr>
+          <w:u w:val="single"/>
+        </w:rPr>
+        <w:t>Encrypt</w:t>
+      </w:r>
+      <w:r>
+        <w:t xml:space="preserve"> all </w:t>
+      </w:r>
+      <w:r>
+        <w:t>message</w:t>
+      </w:r>
+      <w:r>
+        <w:t xml:space="preserve"> </w:t>
+      </w:r>
+      <w:r>
+        <w:t>that are transmitted</w:t>
+      </w:r>
+      <w:r>
+        <w:t xml:space="preserve">, verify the </w:t>
+      </w:r>
+      <w:r>
+        <w:rPr>
+          <w:u w:val="single"/>
+        </w:rPr>
+        <w:t>Integrity</w:t>
+      </w:r>
+      <w:r>
+        <w:t xml:space="preserve"> of those messages</w:t>
+      </w:r>
+      <w:r>
+        <w:t xml:space="preserve"> and ensure that the </w:t>
+      </w:r>
+      <w:r>
+        <w:rPr>
+          <w:u w:val="single"/>
+        </w:rPr>
+        <w:t>Identity</w:t>
+      </w:r>
+      <w:r>
+        <w:t xml:space="preserve"> of each side is hidden from eav</w:t>
+      </w:r>
+      <w:r>
+        <w:t>esdroppers.</w:t>
+      </w:r>
+    </w:p>
+    <w:p>
+      <w:r>
+        <w:t xml:space="preserve">In BLE, </w:t>
+      </w:r>
+      <w:r>
+        <w:t>this</w:t>
+      </w:r>
+      <w:r>
+        <w:t xml:space="preserve"> entire </w:t>
+      </w:r>
+      <w:r>
+        <w:t>security framework i</w:t>
+      </w:r>
+      <w:r>
+        <w:t xml:space="preserve">s built around AES-128 symmetric key encryption.  This type of encryption works by combining </w:t>
+      </w:r>
+      <w:r>
+        <w:t>a</w:t>
+      </w:r>
+      <w:r>
+        <w:t xml:space="preserve"> </w:t>
+      </w:r>
+      <w:r>
+        <w:rPr>
+          <w:u w:val="single"/>
+        </w:rPr>
+        <w:t>S</w:t>
+      </w:r>
+      <w:r>
+        <w:rPr>
+          <w:u w:val="single"/>
+        </w:rPr>
+        <w:t xml:space="preserve">hared </w:t>
+      </w:r>
+      <w:r>
+        <w:rPr>
+          <w:u w:val="single"/>
+        </w:rPr>
+        <w:t>S</w:t>
+      </w:r>
+      <w:r>
+        <w:rPr>
+          <w:u w:val="single"/>
+        </w:rPr>
+        <w:t>ecret</w:t>
+      </w:r>
+      <w:r>
+        <w:t xml:space="preserve"> code and the unencrypted data (typically </w:t>
+      </w:r>
+      <w:r>
+        <w:t>called plain text) to create an encrypted message (typically called cypher text)</w:t>
+      </w:r>
+      <w:r>
+        <w:t>.</w:t>
       </w:r>
     </w:p>
     <w:p>
@@ -3115,127 +3208,231 @@
         <w:pStyle w:val="ListParagraph"/>
         <w:numPr>
           <w:ilvl w:val="0"/>
-          <w:numId w:val="5"/>
+          <w:numId w:val="9"/>
         </w:numPr>
       </w:pPr>
+      <w:proofErr w:type="spellStart"/>
+      <w:r>
+        <w:t>CypherText</w:t>
+      </w:r>
+      <w:proofErr w:type="spellEnd"/>
+      <w:r>
+        <w:t xml:space="preserve"> = F(</w:t>
+      </w:r>
+      <w:proofErr w:type="spellStart"/>
+      <w:proofErr w:type="gramStart"/>
+      <w:r>
+        <w:t>S</w:t>
+      </w:r>
+      <w:r>
+        <w:t>haredSecret</w:t>
+      </w:r>
+      <w:r>
+        <w:t>,PlainText</w:t>
+      </w:r>
+      <w:proofErr w:type="spellEnd"/>
+      <w:proofErr w:type="gramEnd"/>
+      <w:r>
+        <w:t>)</w:t>
+      </w:r>
+    </w:p>
+    <w:p>
       <w:r>
         <w:lastRenderedPageBreak/>
-        <w:t>No Input, No Output</w:t>
-      </w:r>
-    </w:p>
-    <w:p>
-      <w:pPr>
-        <w:pStyle w:val="ListParagraph"/>
-        <w:numPr>
-          <w:ilvl w:val="0"/>
-          <w:numId w:val="5"/>
-        </w:numPr>
-      </w:pPr>
-      <w:r>
-        <w:t>Display Only</w:t>
-      </w:r>
-    </w:p>
-    <w:p>
-      <w:pPr>
-        <w:pStyle w:val="ListParagraph"/>
-        <w:numPr>
-          <w:ilvl w:val="0"/>
-          <w:numId w:val="5"/>
-        </w:numPr>
-      </w:pPr>
-      <w:r>
-        <w:t>Display</w:t>
-      </w:r>
-    </w:p>
-    <w:p>
-      <w:pPr>
-        <w:pStyle w:val="ListParagraph"/>
-        <w:numPr>
-          <w:ilvl w:val="0"/>
-          <w:numId w:val="5"/>
-        </w:numPr>
-      </w:pPr>
-      <w:r>
-        <w:t>Display: Yes/No</w:t>
-      </w:r>
-    </w:p>
-    <w:p>
-      <w:pPr>
-        <w:pStyle w:val="ListParagraph"/>
-        <w:numPr>
-          <w:ilvl w:val="0"/>
-          <w:numId w:val="5"/>
-        </w:numPr>
-      </w:pPr>
-      <w:r>
-        <w:t>Keyboard Only</w:t>
-      </w:r>
-    </w:p>
-    <w:p>
-      <w:pPr>
-        <w:rPr>
-          <w:color w:val="FF0000"/>
-        </w:rPr>
-      </w:pPr>
-      <w:r>
-        <w:rPr>
-          <w:color w:val="FF0000"/>
-        </w:rPr>
-        <w:t>Need to understand these better and explain the possible options depending on the capabilities. What is display only vs. display yes/no vs display?</w:t>
-      </w:r>
-    </w:p>
-    <w:p>
-      <w:pPr>
-        <w:rPr>
-          <w:color w:val="FF0000"/>
-        </w:rPr>
-      </w:pPr>
-      <w:r>
-        <w:rPr>
-          <w:color w:val="FF0000"/>
-        </w:rPr>
-        <w:t>Need to understand/explain what data signed means. How is this different from encryption?</w:t>
-      </w:r>
-    </w:p>
-    <w:p>
-      <w:pPr>
-        <w:rPr>
-          <w:color w:val="FF0000"/>
-        </w:rPr>
-      </w:pPr>
-      <w:r>
-        <w:rPr>
-          <w:color w:val="FF0000"/>
-        </w:rPr>
-        <w:t>Need details on authentication and encryption schemes.</w:t>
-      </w:r>
-    </w:p>
-    <w:p>
-      <w:r>
-        <w:t xml:space="preserve">Once two BLE devices have established a connection (including authentication and key exchange if necessary), they are considered Paired. If the authentication information and keys are stored in </w:t>
-      </w:r>
-      <w:commentRangeStart w:id="4"/>
-      <w:r>
-        <w:t>memory</w:t>
-      </w:r>
-      <w:commentRangeEnd w:id="4"/>
-      <w:r>
-        <w:rPr>
-          <w:rStyle w:val="CommentReference"/>
-        </w:rPr>
-        <w:commentReference w:id="4"/>
-      </w:r>
-      <w:r>
-        <w:t xml:space="preserve"> by both devices</w:t>
-      </w:r>
-      <w:r>
-        <w:t>, then the devices are Bonded. Devices that are bonded can connect in the future without going through the pairing process again.</w:t>
-      </w:r>
-    </w:p>
-    <w:p>
-      <w:r>
-        <w:t>The whole process looks like this:</w:t>
-      </w:r>
+        <w:t xml:space="preserve">There is a bunch of math that goes into </w:t>
+      </w:r>
+      <w:r>
+        <w:t>AES-128</w:t>
+      </w:r>
+      <w:r>
+        <w:t xml:space="preserve"> function</w:t>
+      </w:r>
+      <w:r>
+        <w:t xml:space="preserve">, but for all practical purposes if the </w:t>
+      </w:r>
+      <w:r>
+        <w:t xml:space="preserve">Shared </w:t>
+      </w:r>
+      <w:r>
+        <w:t>Secret</w:t>
+      </w:r>
+      <w:r>
+        <w:t xml:space="preserve"> code is kept s</w:t>
+      </w:r>
+      <w:r>
+        <w:t>ecret, you can assume that it is very unlikely that someone can read the original message.</w:t>
+      </w:r>
+    </w:p>
+    <w:p>
+      <w:r>
+        <w:t>If this scheme depends on a Shared Secret, the next question is how do two devices that have never been connected get a Shared Secret that no one else can see?  In BLE</w:t>
+      </w:r>
+      <w:r>
+        <w:t>,</w:t>
+      </w:r>
+      <w:r>
+        <w:t xml:space="preserve"> the process for achieving this state is called Pairing.</w:t>
+      </w:r>
+      <w:r>
+        <w:t xml:space="preserve">  A device that is Paired is said to be Authenticated.</w:t>
+      </w:r>
+    </w:p>
+    <w:p>
+      <w:pPr>
+        <w:pStyle w:val="Heading2"/>
+      </w:pPr>
+      <w:bookmarkStart w:id="3" w:name="_Toc515878071"/>
+      <w:r>
+        <w:t>Pairing</w:t>
+      </w:r>
+      <w:bookmarkEnd w:id="3"/>
+    </w:p>
+    <w:p>
+      <w:r>
+        <w:t xml:space="preserve">Pairing </w:t>
+      </w:r>
+      <w:r>
+        <w:t xml:space="preserve">is the process of exchanging </w:t>
+      </w:r>
+      <w:r>
+        <w:t xml:space="preserve">the Shared Secret.  The basic problem continues to be how do you send a Shared Secret over the air, unencrypted and still have your Shared Secret be Secret.  The answer is that you encrypt the Shared Secret using a </w:t>
+      </w:r>
+      <w:r>
+        <w:t>6-</w:t>
+      </w:r>
+      <w:r>
+        <w:t xml:space="preserve">digit </w:t>
+      </w:r>
+      <w:r>
+        <w:t xml:space="preserve">PIN Code.   </w:t>
+      </w:r>
+      <w:r>
+        <w:t>Which gives the eavesdropper a 1 in a million change at guessing your Pin.</w:t>
+      </w:r>
+    </w:p>
+    <w:p>
+      <w:r>
+        <w:t>But where do you get the PIN Code?</w:t>
+      </w:r>
+      <w:r>
+        <w:t xml:space="preserve">  The answer to that question is that there are three ways, depending on what I/O capability you have on the devices:</w:t>
+      </w:r>
+    </w:p>
+    <w:p>
+      <w:r>
+        <w:t>Method 1 is called “Just works”.  Both sides assume a default PIN code of 000000.  Obviously</w:t>
+      </w:r>
+      <w:r>
+        <w:t>,</w:t>
+      </w:r>
+      <w:r>
+        <w:t xml:space="preserve"> this isn’t secure at the start (because it can be eavesdropped) but after the Shared Secret are exchanged becomes secure.  If you don’t over hear the Shared Secret exchange then you don’t have the Shared Secret.</w:t>
+      </w:r>
+    </w:p>
+    <w:p>
+      <w:r>
+        <w:t xml:space="preserve">Method </w:t>
+      </w:r>
+      <w:r>
+        <w:t>2</w:t>
+      </w:r>
+      <w:r>
+        <w:t xml:space="preserve"> is called “Out of Band”.  Both sides of the connection need to be able to share the PIN via some other connection that is not Bluetooth e.g. NFC.</w:t>
+      </w:r>
+    </w:p>
+    <w:p>
+      <w:r>
+        <w:t xml:space="preserve">Method </w:t>
+      </w:r>
+      <w:r>
+        <w:t>3</w:t>
+      </w:r>
+      <w:r>
+        <w:t xml:space="preserve"> is </w:t>
+      </w:r>
+      <w:r>
+        <w:t xml:space="preserve">called “Passkey Entry”.  </w:t>
+      </w:r>
+      <w:r>
+        <w:t>For</w:t>
+      </w:r>
+      <w:r>
+        <w:t xml:space="preserve"> this method to work one side needs to be able to </w:t>
+      </w:r>
+      <w:r>
+        <w:t>display a random 6-digit number and the other side needs to be able to either enter the number, or confirm that the number on the display.</w:t>
+      </w:r>
+    </w:p>
+    <w:p>
+      <w:r>
+        <w:t>The Pairing process starts with Device 1 sending a pairing request.  That request includes its I/O capabilities.  The input possibilities are none, yes/no, and keyboard.  The output capabilities are none and display.</w:t>
+      </w:r>
+      <w:r>
+        <w:t xml:space="preserve">  The Device 2 responds with the same information.</w:t>
+      </w:r>
+    </w:p>
+    <w:p>
+      <w:r>
+        <w:t>Now one side of the connection can d</w:t>
+      </w:r>
+      <w:r>
+        <w:t>isplay the pin, and the other side can type it in.  Then the encryption and key exchange process can happen.</w:t>
+      </w:r>
+    </w:p>
+    <w:p>
+      <w:pPr>
+        <w:pStyle w:val="Heading2"/>
+      </w:pPr>
+      <w:bookmarkStart w:id="4" w:name="_Toc515878072"/>
+      <w:r>
+        <w:t>Bonding</w:t>
+      </w:r>
+      <w:bookmarkEnd w:id="4"/>
+    </w:p>
+    <w:p>
+      <w:r>
+        <w:t xml:space="preserve">The whole process of Pairing is a bit painful and time consuming.  Certainly, you don’t want to have to repeat it </w:t>
+      </w:r>
+      <w:proofErr w:type="gramStart"/>
+      <w:r>
+        <w:t>over and over again</w:t>
+      </w:r>
+      <w:proofErr w:type="gramEnd"/>
+      <w:r>
+        <w:t xml:space="preserve">.  This problem is solved by Bonding, which just saves </w:t>
+      </w:r>
+      <w:r>
+        <w:t>all</w:t>
+      </w:r>
+      <w:r>
+        <w:t xml:space="preserve"> the relevant information into </w:t>
+      </w:r>
+      <w:r>
+        <w:t>a non-volatile memory</w:t>
+      </w:r>
+      <w:r>
+        <w:t>.</w:t>
+      </w:r>
+      <w:r>
+        <w:t xml:space="preserve">  The allows the next connection to launch without repeating the pairing process.</w:t>
+      </w:r>
+    </w:p>
+    <w:p>
+      <w:pPr>
+        <w:pStyle w:val="Heading2"/>
+      </w:pPr>
+      <w:bookmarkStart w:id="5" w:name="_Toc515878073"/>
+      <w:r>
+        <w:lastRenderedPageBreak/>
+        <w:t xml:space="preserve">Pairing </w:t>
+      </w:r>
+      <w:r>
+        <w:t>&amp;</w:t>
+      </w:r>
+      <w:r>
+        <w:t xml:space="preserve"> Bonding Process Summary</w:t>
+      </w:r>
+      <w:bookmarkEnd w:id="5"/>
     </w:p>
     <w:p>
       <w:pPr>
@@ -3246,7 +3443,7 @@
           <w:noProof/>
         </w:rPr>
         <w:drawing>
-          <wp:inline distT="0" distB="0" distL="0" distR="0" wp14:anchorId="3C546E0B" wp14:editId="0E0E7DEE">
+          <wp:inline distT="0" distB="0" distL="0" distR="0" wp14:anchorId="799C84C8" wp14:editId="049EDF86">
             <wp:extent cx="5363308" cy="2866161"/>
             <wp:effectExtent l="0" t="0" r="0" b="0"/>
             <wp:docPr id="55333" name="Picture 55333"/>
@@ -3261,7 +3458,7 @@
                     <pic:cNvPicPr/>
                   </pic:nvPicPr>
                   <pic:blipFill>
-                    <a:blip r:embed="rId12"/>
+                    <a:blip r:embed="rId10"/>
                     <a:stretch>
                       <a:fillRect/>
                     </a:stretch>
@@ -3282,49 +3479,109 @@
         </w:drawing>
       </w:r>
     </w:p>
+    <w:p/>
+    <w:p>
+      <w:pPr>
+        <w:pStyle w:val="Heading2"/>
+      </w:pPr>
+      <w:bookmarkStart w:id="6" w:name="_Toc515878074"/>
+      <w:r>
+        <w:t>Authentication,</w:t>
+      </w:r>
+      <w:r>
+        <w:t xml:space="preserve"> Authorization</w:t>
+      </w:r>
+      <w:r>
+        <w:t xml:space="preserve"> and the GATT DB</w:t>
+      </w:r>
+      <w:bookmarkEnd w:id="6"/>
+    </w:p>
+    <w:p>
+      <w:pPr>
+        <w:rPr>
+          <w:rFonts w:cs="Times"/>
+          <w:color w:val="000000"/>
+        </w:rPr>
+      </w:pPr>
+      <w:r>
+        <w:t xml:space="preserve">In Chapter </w:t>
+      </w:r>
+      <w:r>
+        <w:t>4A3.1</w:t>
+      </w:r>
+      <w:r>
+        <w:t xml:space="preserve"> we talked about the </w:t>
+      </w:r>
+      <w:r>
+        <w:t xml:space="preserve">Attributes and the GATT Database.  Each Attribute has a permissions bit field that includes bits for </w:t>
+      </w:r>
+      <w:r>
+        <w:rPr>
+          <w:rFonts w:cs="Times"/>
+          <w:color w:val="000000"/>
+        </w:rPr>
+        <w:t>Encryption, Authentication, and Authorization</w:t>
+      </w:r>
+      <w:r>
+        <w:rPr>
+          <w:rFonts w:cs="Times"/>
+          <w:color w:val="000000"/>
+        </w:rPr>
+        <w:t>.  The WICED Bluetooth Stack will guarantee that you will not be able to access and Attribute that is marked Encryption or Authentication unless the connection is Authenticated and/or Encrypted.</w:t>
+      </w:r>
+    </w:p>
+    <w:p>
+      <w:r>
+        <w:rPr>
+          <w:rFonts w:cs="Times"/>
+          <w:color w:val="000000"/>
+        </w:rPr>
+        <w:t xml:space="preserve">The Authorization flag is not enforced by the WICED Bluetooth Stack.  Your Application is </w:t>
+      </w:r>
+      <w:r>
+        <w:rPr>
+          <w:rFonts w:cs="Times"/>
+          <w:color w:val="000000"/>
+        </w:rPr>
+        <w:t xml:space="preserve">responsible for </w:t>
+      </w:r>
+      <w:r>
+        <w:rPr>
+          <w:rFonts w:cs="Times"/>
+          <w:color w:val="000000"/>
+        </w:rPr>
+        <w:t>implement</w:t>
+      </w:r>
+      <w:r>
+        <w:rPr>
+          <w:rFonts w:cs="Times"/>
+          <w:color w:val="000000"/>
+        </w:rPr>
+        <w:t>ing the Authorization semantics.  For example, you might now allow someone to turn off/on a switch without entering a password.</w:t>
+      </w:r>
+    </w:p>
+    <w:p>
+      <w:pPr>
+        <w:pStyle w:val="Heading2"/>
+      </w:pPr>
+      <w:bookmarkStart w:id="7" w:name="_Toc515878075"/>
+      <w:r>
+        <w:t>Privacy</w:t>
+      </w:r>
+      <w:bookmarkEnd w:id="7"/>
+    </w:p>
     <w:p>
       <w:r>
         <w:t>In Bluetooth v4.2, privacy 1.2 was introduced. This involves using a 48-bit resolvable private address (RPA) that can be changed frequently (every 1 second) to prevent tracking. Only peer devices that have the 128-bit identity resolving key (IRK) of a BLE device can connect to it.</w:t>
       </w:r>
     </w:p>
-    <w:p/>
-    <w:p>
-      <w:pPr>
-        <w:pStyle w:val="Heading2"/>
-      </w:pPr>
-      <w:bookmarkStart w:id="5" w:name="_Toc515805136"/>
+    <w:p>
+      <w:pPr>
+        <w:pStyle w:val="Heading1"/>
+      </w:pPr>
+      <w:bookmarkStart w:id="8" w:name="_Toc515878076"/>
       <w:r>
         <w:lastRenderedPageBreak/>
-        <w:t>Pairing</w:t>
-      </w:r>
-      <w:bookmarkEnd w:id="5"/>
-    </w:p>
-    <w:p>
-      <w:pPr>
-        <w:pStyle w:val="Heading2"/>
-      </w:pPr>
-      <w:bookmarkStart w:id="6" w:name="_Toc515805137"/>
-      <w:r>
-        <w:t>Bonding</w:t>
-      </w:r>
-      <w:bookmarkEnd w:id="6"/>
-    </w:p>
-    <w:p>
-      <w:pPr>
-        <w:pStyle w:val="Heading2"/>
-      </w:pPr>
-      <w:bookmarkStart w:id="7" w:name="_Toc515805138"/>
-      <w:r>
-        <w:t>Authentication &amp; Authorization</w:t>
-      </w:r>
-      <w:bookmarkEnd w:id="7"/>
-    </w:p>
-    <w:p>
-      <w:pPr>
-        <w:pStyle w:val="Heading1"/>
-      </w:pPr>
-      <w:bookmarkStart w:id="8" w:name="_Toc515805139"/>
-      <w:r>
         <w:t xml:space="preserve">WICED Configuration: </w:t>
       </w:r>
       <w:proofErr w:type="spellStart"/>
@@ -3338,7 +3595,7 @@
       <w:pPr>
         <w:pStyle w:val="Heading1"/>
       </w:pPr>
-      <w:bookmarkStart w:id="9" w:name="_Toc515805140"/>
+      <w:bookmarkStart w:id="9" w:name="_Toc515878077"/>
       <w:r>
         <w:t xml:space="preserve">WICED Configuration: </w:t>
       </w:r>
@@ -3351,7 +3608,7 @@
       <w:pPr>
         <w:pStyle w:val="Heading1"/>
       </w:pPr>
-      <w:bookmarkStart w:id="10" w:name="_Toc515805141"/>
+      <w:bookmarkStart w:id="10" w:name="_Toc515878078"/>
       <w:r>
         <w:t>Advertising packet</w:t>
       </w:r>
@@ -3405,7 +3662,8 @@
       <w:pPr>
         <w:pStyle w:val="Heading2"/>
       </w:pPr>
-      <w:bookmarkStart w:id="11" w:name="_Toc515805142"/>
+      <w:bookmarkStart w:id="11" w:name="_Ref515850437"/>
+      <w:bookmarkStart w:id="12" w:name="_Toc515878079"/>
       <w:r>
         <w:t xml:space="preserve">Using the </w:t>
       </w:r>
@@ -3434,6 +3692,7 @@
         <w:t>onnected</w:t>
       </w:r>
       <w:bookmarkEnd w:id="11"/>
+      <w:bookmarkEnd w:id="12"/>
     </w:p>
     <w:p>
       <w:r>
@@ -3484,7 +3743,7 @@
                     <pic:cNvPicPr/>
                   </pic:nvPicPr>
                   <pic:blipFill>
-                    <a:blip r:embed="rId13">
+                    <a:blip r:embed="rId11">
                       <a:extLst>
                         <a:ext uri="{28A0092B-C50C-407E-A947-70E740481C1C}">
                           <a14:useLocalDpi xmlns:a14="http://schemas.microsoft.com/office/drawing/2010/main" val="0"/>
@@ -3521,15 +3780,18 @@
     </w:p>
     <w:p>
       <w:r>
+        <w:t xml:space="preserve">First, it may advertise a service that the Central knows about (because it is defined by the Bluetooth SIG or is custom to your company).  As we talked in the previous chapter you can customize the Advertising packet with information.  In </w:t>
+      </w:r>
+      <w:r>
+        <w:t>the picture above, you can see that some of the devices are advertising that they support 1 service.  To do that they add a field of one of these types:</w:t>
+      </w:r>
+    </w:p>
+    <w:p>
+      <w:r>
+        <w:rPr>
+          <w:noProof/>
+        </w:rPr>
         <w:lastRenderedPageBreak/>
-        <w:t xml:space="preserve">First, it may advertise a service that the Central knows about (because it is defined by the Bluetooth SIG or is custom to your company).  As we talked in the previous chapter you can customize the Advertising packet with information.  In </w:t>
-      </w:r>
-      <w:r>
-        <w:t>the picture above, you can see that some of the devices are advertising that they support 1 service.  To do that they add a field of one of these types:</w:t>
-      </w:r>
-    </w:p>
-    <w:p>
-      <w:r>
         <w:drawing>
           <wp:inline distT="0" distB="0" distL="0" distR="0" wp14:anchorId="65EB9C5F" wp14:editId="26287D89">
             <wp:extent cx="5943600" cy="556895"/>
@@ -3546,7 +3808,7 @@
                     <pic:cNvPicPr/>
                   </pic:nvPicPr>
                   <pic:blipFill>
-                    <a:blip r:embed="rId14"/>
+                    <a:blip r:embed="rId12"/>
                     <a:stretch>
                       <a:fillRect/>
                     </a:stretch>
@@ -3637,11 +3899,11 @@
       <w:pPr>
         <w:pStyle w:val="Heading2"/>
       </w:pPr>
-      <w:bookmarkStart w:id="12" w:name="_Toc515805143"/>
+      <w:bookmarkStart w:id="13" w:name="_Toc515878080"/>
       <w:r>
         <w:t>iBeacon</w:t>
       </w:r>
-      <w:bookmarkEnd w:id="12"/>
+      <w:bookmarkEnd w:id="13"/>
     </w:p>
     <w:p>
       <w:r>
@@ -3662,137 +3924,150 @@
       <w:pPr>
         <w:pStyle w:val="Heading2"/>
       </w:pPr>
-      <w:bookmarkStart w:id="13" w:name="_Toc515805144"/>
+      <w:bookmarkStart w:id="14" w:name="_Toc515878081"/>
       <w:proofErr w:type="spellStart"/>
       <w:r>
         <w:t>Eddystone</w:t>
       </w:r>
-      <w:bookmarkEnd w:id="13"/>
+      <w:bookmarkEnd w:id="14"/>
       <w:proofErr w:type="spellEnd"/>
     </w:p>
     <w:p>
       <w:pPr>
         <w:pStyle w:val="Heading1"/>
       </w:pPr>
-      <w:bookmarkStart w:id="14" w:name="_Toc515805145"/>
+      <w:bookmarkStart w:id="15" w:name="_Toc515878082"/>
       <w:r>
         <w:t>GATT Service Discovery</w:t>
       </w:r>
-      <w:bookmarkEnd w:id="14"/>
+      <w:bookmarkEnd w:id="15"/>
     </w:p>
     <w:p>
       <w:r>
         <w:t>We know that for a Central to read and write the GATT Database, it must know the handles of the characteristics.  If the handles were not established a-priori</w:t>
       </w:r>
       <w:r>
-        <w:t xml:space="preserve"> (e.g. from the Product ID scheme described in Section </w:t>
+        <w:t xml:space="preserve"> (e.g. from the Product ID scheme described in Section</w:t>
+      </w:r>
+      <w:r>
+        <w:t xml:space="preserve"> </w:t>
+      </w:r>
+      <w:r>
+        <w:fldChar w:fldCharType="begin"/>
+      </w:r>
+      <w:r>
+        <w:instrText xml:space="preserve"> REF _Ref515850437 \r \h </w:instrText>
+      </w:r>
+      <w:r>
+        <w:fldChar w:fldCharType="separate"/>
+      </w:r>
+      <w:r>
+        <w:t xml:space="preserve">3.4.1 </w:t>
+      </w:r>
+      <w:r>
+        <w:fldChar w:fldCharType="end"/>
+      </w:r>
+      <w:r>
+        <w:t>)</w:t>
+      </w:r>
+      <w:r>
+        <w:t xml:space="preserve">, </w:t>
+      </w:r>
+      <w:r>
+        <w:t xml:space="preserve">then </w:t>
+      </w:r>
+      <w:r>
+        <w:t xml:space="preserve">you will need some mechanism to figure them out.  That mechanism is called GATT Service Discovery. </w:t>
+      </w:r>
+    </w:p>
+    <w:p>
+      <w:r>
+        <w:t>Previously,</w:t>
+      </w:r>
+      <w:r>
+        <w:t xml:space="preserve"> we talked about Attribute </w:t>
+      </w:r>
+      <w:r>
+        <w:t xml:space="preserve">protocols functions, Read, Write, Notify, Indicate.  The Service Discovery procedures uses another Attribute function called “Read Group </w:t>
+      </w:r>
+      <w:proofErr w:type="gramStart"/>
+      <w:r>
+        <w:t>By</w:t>
+      </w:r>
+      <w:proofErr w:type="gramEnd"/>
+      <w:r>
+        <w:t xml:space="preserve"> Type”.  The Group is just a range of Handles, and Type is the Attribute type.  When a Central wants to discover </w:t>
+      </w:r>
+      <w:r>
+        <w:t>all</w:t>
+      </w:r>
+      <w:r>
+        <w:t xml:space="preserve"> the Primary Services on a Peripheral, it will send a Read Group by Type </w:t>
+      </w:r>
+      <w:r>
+        <w:t>request</w:t>
+      </w:r>
+      <w:r>
+        <w:t xml:space="preserve"> with the Handle Range set to 1 </w:t>
+      </w:r>
+      <w:r>
+        <w:sym w:font="Wingdings" w:char="F0E0"/>
+      </w:r>
+      <w:r>
+        <w:t xml:space="preserve"> 0xFFFF (all the possible Handles) and the Attribute Type set to &lt;&lt;Primary Service&gt;&gt;.  The Peripheral will then respond with a list of the Primary Services, the UUIDs, the Handle start and end range for each Service.</w:t>
+      </w:r>
+    </w:p>
+    <w:p>
+      <w:r>
+        <w:t xml:space="preserve">As the Central will then know </w:t>
+      </w:r>
+      <w:r>
+        <w:t>all</w:t>
+      </w:r>
+      <w:r>
+        <w:t xml:space="preserve"> the Service UUIDs and Handles, it can then iterate through </w:t>
+      </w:r>
+      <w:r>
+        <w:t>each of</w:t>
+      </w:r>
+      <w:r>
+        <w:t xml:space="preserve"> the sub-ranges using the same Read Group </w:t>
+      </w:r>
+      <w:r>
+        <w:t>b</w:t>
+      </w:r>
+      <w:r>
+        <w:t>y Type and look for Characteristics, Descriptor etc.</w:t>
+      </w:r>
+    </w:p>
+    <w:p>
+      <w:r>
+        <w:t>On the Peripheral, t</w:t>
+      </w:r>
+      <w:r>
+        <w:t xml:space="preserve">he WICED Bluetooth Stack has a reference </w:t>
+      </w:r>
+      <w:r>
+        <w:t xml:space="preserve">your </w:t>
+      </w:r>
+      <w:r>
+        <w:t>GATT Database, and as such it responds to these requests automatically for you.</w:t>
+      </w:r>
+    </w:p>
+    <w:p>
+      <w:r>
+        <w:lastRenderedPageBreak/>
+        <w:t xml:space="preserve">On the Central you will need to implement this service discovery algorithm by calling the </w:t>
+      </w:r>
+      <w:r>
+        <w:t xml:space="preserve">function </w:t>
       </w:r>
       <w:proofErr w:type="spellStart"/>
       <w:r>
-        <w:t>x.y.z</w:t>
+        <w:t>wiced_bt_gatt_send_discover</w:t>
       </w:r>
       <w:proofErr w:type="spellEnd"/>
       <w:r>
-        <w:t>)</w:t>
-      </w:r>
-      <w:r>
-        <w:t xml:space="preserve">, </w:t>
-      </w:r>
-      <w:r>
-        <w:t xml:space="preserve">then </w:t>
-      </w:r>
-      <w:r>
-        <w:t xml:space="preserve">you will need some mechanism to figure them out.  That mechanism is called GATT Service Discovery. </w:t>
-      </w:r>
-    </w:p>
-    <w:p>
-      <w:r>
-        <w:t>Previously,</w:t>
-      </w:r>
-      <w:r>
-        <w:t xml:space="preserve"> we talked about Attribute </w:t>
-      </w:r>
-      <w:r>
-        <w:t xml:space="preserve">protocols functions, Read, Write, Notify, Indicate.  The Service Discovery procedures uses another Attribute function called “Read Group </w:t>
-      </w:r>
-      <w:proofErr w:type="gramStart"/>
-      <w:r>
-        <w:t>By</w:t>
-      </w:r>
-      <w:proofErr w:type="gramEnd"/>
-      <w:r>
-        <w:t xml:space="preserve"> Type”.  The Group is just a range of Handles, and Type is the Attribute type.  When a Central wants to discover </w:t>
-      </w:r>
-      <w:r>
-        <w:t>all</w:t>
-      </w:r>
-      <w:r>
-        <w:t xml:space="preserve"> the Primary Services on a Peripheral, it will send a Read Group by Type </w:t>
-      </w:r>
-      <w:r>
-        <w:t>request</w:t>
-      </w:r>
-      <w:r>
-        <w:t xml:space="preserve"> with the Handle Range set to 1 </w:t>
-      </w:r>
-      <w:r>
-        <w:sym w:font="Wingdings" w:char="F0E0"/>
-      </w:r>
-      <w:r>
-        <w:t xml:space="preserve"> 0xFFFF (all the possible Handles) and the Attribute Type set to &lt;&lt;Primary Service&gt;&gt;.  The Peripheral will then respond with a list of the Primary Services, the UUIDs, the Handle start and end range for each Service.</w:t>
-      </w:r>
-    </w:p>
-    <w:p>
-      <w:r>
-        <w:lastRenderedPageBreak/>
-        <w:t xml:space="preserve">As the Central will then know </w:t>
-      </w:r>
-      <w:r>
-        <w:t>all</w:t>
-      </w:r>
-      <w:r>
-        <w:t xml:space="preserve"> the Service UUIDs and Handles, it can then iterate through </w:t>
-      </w:r>
-      <w:r>
-        <w:t>each of</w:t>
-      </w:r>
-      <w:r>
-        <w:t xml:space="preserve"> the sub-ranges using the same Read Group </w:t>
-      </w:r>
-      <w:r>
-        <w:t>b</w:t>
-      </w:r>
-      <w:r>
-        <w:t>y Type and look for Characteristics, Descriptor etc.</w:t>
-      </w:r>
-    </w:p>
-    <w:p>
-      <w:r>
-        <w:t>On the Peripheral, t</w:t>
-      </w:r>
-      <w:r>
-        <w:t xml:space="preserve">he WICED Bluetooth Stack has a reference </w:t>
-      </w:r>
-      <w:r>
-        <w:t xml:space="preserve">your </w:t>
-      </w:r>
-      <w:r>
-        <w:t>GATT Database, and as such it responds to these requests automatically for you.</w:t>
-      </w:r>
-    </w:p>
-    <w:p>
-      <w:r>
-        <w:t xml:space="preserve">On the Central you will need to implement this service discovery algorithm by calling the </w:t>
-      </w:r>
-      <w:r>
-        <w:t xml:space="preserve">function </w:t>
-      </w:r>
-      <w:proofErr w:type="spellStart"/>
-      <w:r>
-        <w:t>wiced_bt_gatt_send_discover</w:t>
-      </w:r>
-      <w:proofErr w:type="spellEnd"/>
-      <w:r>
         <w:t xml:space="preserve"> to execute the Read Group by Type request.  Then iterating through the responses to figure out the Handles, UUID etc. </w:t>
       </w:r>
     </w:p>
@@ -3800,37 +4075,285 @@
       <w:pPr>
         <w:pStyle w:val="Heading1"/>
       </w:pPr>
-      <w:bookmarkStart w:id="15" w:name="_Toc515805146"/>
+      <w:bookmarkStart w:id="16" w:name="_Toc515878083"/>
       <w:r>
         <w:t>WICED Bluetooth Events</w:t>
       </w:r>
-      <w:bookmarkEnd w:id="15"/>
+      <w:bookmarkEnd w:id="16"/>
     </w:p>
     <w:p>
       <w:pPr>
         <w:pStyle w:val="Heading2"/>
       </w:pPr>
-      <w:bookmarkStart w:id="16" w:name="_Toc515805147"/>
+      <w:bookmarkStart w:id="17" w:name="_Toc515878084"/>
       <w:r>
         <w:t>More Bluetooth Management Events</w:t>
       </w:r>
-      <w:bookmarkEnd w:id="16"/>
+      <w:bookmarkEnd w:id="17"/>
+    </w:p>
+    <w:tbl>
+      <w:tblPr>
+        <w:tblStyle w:val="TableGrid"/>
+        <w:tblW w:w="0" w:type="auto"/>
+        <w:tblInd w:w="-275" w:type="dxa"/>
+        <w:shd w:val="clear" w:color="auto" w:fill="000000" w:themeFill="text1"/>
+        <w:tblLook w:val="04A0" w:firstRow="1" w:lastRow="0" w:firstColumn="1" w:lastColumn="0" w:noHBand="0" w:noVBand="1"/>
+      </w:tblPr>
+      <w:tblGrid>
+        <w:gridCol w:w="5575"/>
+        <w:gridCol w:w="2065"/>
+      </w:tblGrid>
+      <w:tr>
+        <w:tc>
+          <w:tcPr>
+            <w:tcW w:w="5575" w:type="dxa"/>
+            <w:tcBorders>
+              <w:bottom w:val="single" w:sz="4" w:space="0" w:color="auto"/>
+            </w:tcBorders>
+            <w:shd w:val="clear" w:color="auto" w:fill="000000" w:themeFill="text1"/>
+          </w:tcPr>
+          <w:p>
+            <w:pPr>
+              <w:rPr>
+                <w:b/>
+                <w:color w:val="FFFFFF" w:themeColor="background1"/>
+              </w:rPr>
+            </w:pPr>
+            <w:r>
+              <w:rPr>
+                <w:b/>
+                <w:color w:val="FFFFFF" w:themeColor="background1"/>
+              </w:rPr>
+              <w:t xml:space="preserve">BLE </w:t>
+            </w:r>
+            <w:r>
+              <w:rPr>
+                <w:b/>
+                <w:color w:val="FFFFFF" w:themeColor="background1"/>
+              </w:rPr>
+              <w:t>S</w:t>
+            </w:r>
+            <w:r>
+              <w:rPr>
+                <w:b/>
+                <w:color w:val="FFFFFF" w:themeColor="background1"/>
+              </w:rPr>
+              <w:t xml:space="preserve">tack </w:t>
+            </w:r>
+            <w:r>
+              <w:rPr>
+                <w:b/>
+                <w:color w:val="FFFFFF" w:themeColor="background1"/>
+              </w:rPr>
+              <w:t>E</w:t>
+            </w:r>
+            <w:r>
+              <w:rPr>
+                <w:b/>
+                <w:color w:val="FFFFFF" w:themeColor="background1"/>
+              </w:rPr>
+              <w:t>vent</w:t>
+            </w:r>
+          </w:p>
+        </w:tc>
+        <w:tc>
+          <w:tcPr>
+            <w:tcW w:w="2065" w:type="dxa"/>
+            <w:tcBorders>
+              <w:bottom w:val="single" w:sz="4" w:space="0" w:color="auto"/>
+            </w:tcBorders>
+            <w:shd w:val="clear" w:color="auto" w:fill="000000" w:themeFill="text1"/>
+          </w:tcPr>
+          <w:p>
+            <w:pPr>
+              <w:rPr>
+                <w:b/>
+                <w:color w:val="FFFFFF" w:themeColor="background1"/>
+              </w:rPr>
+            </w:pPr>
+            <w:r>
+              <w:rPr>
+                <w:b/>
+                <w:color w:val="FFFFFF" w:themeColor="background1"/>
+              </w:rPr>
+              <w:t>Action</w:t>
+            </w:r>
+          </w:p>
+        </w:tc>
+      </w:tr>
+      <w:tr>
+        <w:tc>
+          <w:tcPr>
+            <w:tcW w:w="5575" w:type="dxa"/>
+            <w:shd w:val="clear" w:color="auto" w:fill="FFFFFF" w:themeFill="background1"/>
+          </w:tcPr>
+          <w:p>
+            <w:r>
+              <w:t xml:space="preserve">BTM_LOCAL_IDENTITY_KEYS_REQUEST_EVT </w:t>
+            </w:r>
+            <w:r>
+              <w:sym w:font="Wingdings" w:char="F0E0"/>
+            </w:r>
+          </w:p>
+        </w:tc>
+        <w:tc>
+          <w:tcPr>
+            <w:tcW w:w="2065" w:type="dxa"/>
+            <w:shd w:val="clear" w:color="auto" w:fill="FFFFFF" w:themeFill="background1"/>
+          </w:tcPr>
+          <w:p>
+            <w:r>
+              <w:t>Not used yet</w:t>
+            </w:r>
+          </w:p>
+        </w:tc>
+      </w:tr>
+      <w:tr>
+        <w:tc>
+          <w:tcPr>
+            <w:tcW w:w="5575" w:type="dxa"/>
+            <w:shd w:val="clear" w:color="auto" w:fill="E2EFD9" w:themeFill="accent6" w:themeFillTint="33"/>
+          </w:tcPr>
+          <w:p>
+            <w:r>
+              <w:t xml:space="preserve">BTM_SECURITY_REQUEST_EVT </w:t>
+            </w:r>
+            <w:r>
+              <w:sym w:font="Wingdings" w:char="F0E0"/>
+            </w:r>
+          </w:p>
+        </w:tc>
+        <w:tc>
+          <w:tcPr>
+            <w:tcW w:w="2065" w:type="dxa"/>
+            <w:shd w:val="clear" w:color="auto" w:fill="E2EFD9" w:themeFill="accent6" w:themeFillTint="33"/>
+          </w:tcPr>
+          <w:p>
+            <w:r>
+              <w:t>Grant security</w:t>
+            </w:r>
+          </w:p>
+        </w:tc>
+      </w:tr>
+      <w:tr>
+        <w:tc>
+          <w:tcPr>
+            <w:tcW w:w="5575" w:type="dxa"/>
+            <w:shd w:val="clear" w:color="auto" w:fill="E2EFD9" w:themeFill="accent6" w:themeFillTint="33"/>
+          </w:tcPr>
+          <w:p>
+            <w:r>
+              <w:t>BTM_PAIRING_IO_CAPABILITIES_BLE_REQUEST_EVT</w:t>
+            </w:r>
+            <w:r>
+              <w:sym w:font="Wingdings" w:char="F0E0"/>
+            </w:r>
+          </w:p>
+        </w:tc>
+        <w:tc>
+          <w:tcPr>
+            <w:tcW w:w="2065" w:type="dxa"/>
+            <w:shd w:val="clear" w:color="auto" w:fill="E2EFD9" w:themeFill="accent6" w:themeFillTint="33"/>
+          </w:tcPr>
+          <w:p>
+            <w:r>
+              <w:t>Capabilities are set</w:t>
+            </w:r>
+          </w:p>
+        </w:tc>
+      </w:tr>
+      <w:tr>
+        <w:tc>
+          <w:tcPr>
+            <w:tcW w:w="5575" w:type="dxa"/>
+            <w:shd w:val="clear" w:color="auto" w:fill="E2EFD9" w:themeFill="accent6" w:themeFillTint="33"/>
+          </w:tcPr>
+          <w:p>
+            <w:r>
+              <w:t>BTM_ENCRYPTION_STATUS_EVT</w:t>
+            </w:r>
+          </w:p>
+        </w:tc>
+        <w:tc>
+          <w:tcPr>
+            <w:tcW w:w="2065" w:type="dxa"/>
+            <w:shd w:val="clear" w:color="auto" w:fill="E2EFD9" w:themeFill="accent6" w:themeFillTint="33"/>
+          </w:tcPr>
+          <w:p>
+            <w:r>
+              <w:t>Not used yet</w:t>
+            </w:r>
+          </w:p>
+        </w:tc>
+      </w:tr>
+      <w:tr>
+        <w:tc>
+          <w:tcPr>
+            <w:tcW w:w="5575" w:type="dxa"/>
+            <w:shd w:val="clear" w:color="auto" w:fill="E2EFD9" w:themeFill="accent6" w:themeFillTint="33"/>
+          </w:tcPr>
+          <w:p>
+            <w:r>
+              <w:t>BTM_PAIRED_DEVICE_LINK_KEYS_UPDATE_EVT</w:t>
+            </w:r>
+          </w:p>
+        </w:tc>
+        <w:tc>
+          <w:tcPr>
+            <w:tcW w:w="2065" w:type="dxa"/>
+            <w:shd w:val="clear" w:color="auto" w:fill="E2EFD9" w:themeFill="accent6" w:themeFillTint="33"/>
+          </w:tcPr>
+          <w:p>
+            <w:r>
+              <w:t>Not used yet</w:t>
+            </w:r>
+          </w:p>
+        </w:tc>
+      </w:tr>
+      <w:tr>
+        <w:tc>
+          <w:tcPr>
+            <w:tcW w:w="5575" w:type="dxa"/>
+            <w:shd w:val="clear" w:color="auto" w:fill="E2EFD9" w:themeFill="accent6" w:themeFillTint="33"/>
+          </w:tcPr>
+          <w:p>
+            <w:r>
+              <w:t>BTM_PAIRING_COMPLETE_EVT</w:t>
+            </w:r>
+          </w:p>
+        </w:tc>
+        <w:tc>
+          <w:tcPr>
+            <w:tcW w:w="2065" w:type="dxa"/>
+            <w:shd w:val="clear" w:color="auto" w:fill="E2EFD9" w:themeFill="accent6" w:themeFillTint="33"/>
+          </w:tcPr>
+          <w:p>
+            <w:r>
+              <w:t>Not used yet</w:t>
+            </w:r>
+          </w:p>
+        </w:tc>
+      </w:tr>
+    </w:tbl>
+    <w:p>
+      <w:bookmarkStart w:id="18" w:name="_GoBack"/>
+      <w:bookmarkEnd w:id="18"/>
     </w:p>
     <w:p>
       <w:pPr>
         <w:pStyle w:val="Heading2"/>
       </w:pPr>
-      <w:bookmarkStart w:id="17" w:name="_Toc515805148"/>
+      <w:bookmarkStart w:id="19" w:name="_Toc515878085"/>
       <w:r>
         <w:t>More GATT Events</w:t>
       </w:r>
-      <w:bookmarkEnd w:id="17"/>
+      <w:bookmarkEnd w:id="19"/>
     </w:p>
     <w:p>
       <w:pPr>
         <w:pStyle w:val="Heading1"/>
       </w:pPr>
-      <w:bookmarkStart w:id="18" w:name="_Toc515805149"/>
+      <w:bookmarkStart w:id="20" w:name="_Toc515878086"/>
       <w:r>
         <w:t xml:space="preserve">WICED Chips </w:t>
       </w:r>
@@ -3843,7 +4366,7 @@
       <w:r>
         <w:t xml:space="preserve"> of HCI</w:t>
       </w:r>
-      <w:bookmarkEnd w:id="18"/>
+      <w:bookmarkEnd w:id="20"/>
     </w:p>
     <w:p>
       <w:r>
@@ -3882,9 +4405,9 @@
             <o:lock v:ext="edit" aspectratio="t"/>
           </v:shapetype>
           <v:shape id="_x0000_i1025" type="#_x0000_t75" style="width:388.65pt;height:302.3pt" o:ole="">
-            <v:imagedata r:id="rId15" o:title=""/>
+            <v:imagedata r:id="rId13" o:title=""/>
           </v:shape>
-          <o:OLEObject Type="Embed" ProgID="Visio.Drawing.11" ShapeID="_x0000_i1025" DrawAspect="Content" ObjectID="_1589547054" r:id="rId16"/>
+          <o:OLEObject Type="Embed" ProgID="Visio.Drawing.11" ShapeID="_x0000_i1025" DrawAspect="Content" ObjectID="_1589630919" r:id="rId14"/>
         </w:object>
       </w:r>
     </w:p>
@@ -3892,11 +4415,11 @@
       <w:pPr>
         <w:pStyle w:val="Heading2"/>
       </w:pPr>
-      <w:bookmarkStart w:id="19" w:name="_Toc515805150"/>
+      <w:bookmarkStart w:id="21" w:name="_Toc515878087"/>
       <w:r>
         <w:t>HCI</w:t>
       </w:r>
-      <w:bookmarkEnd w:id="19"/>
+      <w:bookmarkEnd w:id="21"/>
     </w:p>
     <w:p>
       <w:r>
@@ -3926,6 +4449,9 @@
     </w:p>
     <w:p>
       <w:r>
+        <w:rPr>
+          <w:noProof/>
+        </w:rPr>
         <w:lastRenderedPageBreak/>
         <w:drawing>
           <wp:inline distT="0" distB="0" distL="0" distR="0" wp14:anchorId="48C87A2F" wp14:editId="4E044839">
@@ -3943,7 +4469,7 @@
                     <pic:cNvPicPr/>
                   </pic:nvPicPr>
                   <pic:blipFill>
-                    <a:blip r:embed="rId17"/>
+                    <a:blip r:embed="rId15"/>
                     <a:stretch>
                       <a:fillRect/>
                     </a:stretch>
@@ -3982,6 +4508,9 @@
     </w:p>
     <w:p>
       <w:r>
+        <w:rPr>
+          <w:noProof/>
+        </w:rPr>
         <w:drawing>
           <wp:inline distT="0" distB="0" distL="0" distR="0" wp14:anchorId="18287C1E" wp14:editId="642E591F">
             <wp:extent cx="2400300" cy="3086100"/>
@@ -3998,7 +4527,7 @@
                     <pic:cNvPicPr/>
                   </pic:nvPicPr>
                   <pic:blipFill>
-                    <a:blip r:embed="rId18"/>
+                    <a:blip r:embed="rId16"/>
                     <a:stretch>
                       <a:fillRect/>
                     </a:stretch>
@@ -4023,11 +4552,11 @@
       <w:pPr>
         <w:pStyle w:val="Heading2"/>
       </w:pPr>
-      <w:bookmarkStart w:id="20" w:name="_Toc515805151"/>
+      <w:bookmarkStart w:id="22" w:name="_Toc515878088"/>
       <w:r>
         <w:t>BT Spy</w:t>
       </w:r>
-      <w:bookmarkEnd w:id="20"/>
+      <w:bookmarkEnd w:id="22"/>
     </w:p>
     <w:p>
       <w:r>
@@ -4065,8 +4594,6 @@
       <w:r>
         <w:t>This tool will be talked about in detail in Chapter 6 - Debugging</w:t>
       </w:r>
-    </w:p>
-    <w:p>
       <w:r>
         <w:t xml:space="preserve"> </w:t>
       </w:r>
@@ -4075,12 +4602,12 @@
       <w:pPr>
         <w:pStyle w:val="Heading1"/>
       </w:pPr>
-      <w:bookmarkStart w:id="21" w:name="_Toc515805152"/>
+      <w:bookmarkStart w:id="23" w:name="_Toc515878089"/>
       <w:r>
         <w:lastRenderedPageBreak/>
         <w:t>Projects</w:t>
       </w:r>
-      <w:bookmarkEnd w:id="21"/>
+      <w:bookmarkEnd w:id="23"/>
     </w:p>
     <w:p>
       <w:r>
@@ -4143,42 +4670,42 @@
       <w:pPr>
         <w:pStyle w:val="Heading1"/>
       </w:pPr>
-      <w:bookmarkStart w:id="22" w:name="_Toc515805153"/>
+      <w:bookmarkStart w:id="24" w:name="_Toc515878090"/>
       <w:r>
         <w:lastRenderedPageBreak/>
         <w:t>WICED Bluetooth 201</w:t>
       </w:r>
-      <w:bookmarkEnd w:id="22"/>
+      <w:bookmarkEnd w:id="24"/>
     </w:p>
     <w:p>
       <w:pPr>
         <w:pStyle w:val="Heading2"/>
       </w:pPr>
-      <w:bookmarkStart w:id="23" w:name="_Toc515805154"/>
+      <w:bookmarkStart w:id="25" w:name="_Toc515878091"/>
       <w:r>
         <w:t>Low Power</w:t>
       </w:r>
-      <w:bookmarkEnd w:id="23"/>
+      <w:bookmarkEnd w:id="25"/>
     </w:p>
     <w:p>
       <w:pPr>
         <w:pStyle w:val="Heading2"/>
       </w:pPr>
-      <w:bookmarkStart w:id="24" w:name="_Toc515805155"/>
+      <w:bookmarkStart w:id="26" w:name="_Toc515878092"/>
       <w:r>
         <w:t>L2CAP</w:t>
       </w:r>
-      <w:bookmarkEnd w:id="24"/>
+      <w:bookmarkEnd w:id="26"/>
     </w:p>
     <w:p>
       <w:pPr>
         <w:pStyle w:val="Heading2"/>
       </w:pPr>
-      <w:bookmarkStart w:id="25" w:name="_Toc515805156"/>
+      <w:bookmarkStart w:id="27" w:name="_Toc515878093"/>
       <w:r>
         <w:t>Other Profiles</w:t>
       </w:r>
-      <w:bookmarkEnd w:id="25"/>
+      <w:bookmarkEnd w:id="27"/>
     </w:p>
     <w:p>
       <w:pPr>
@@ -4294,67 +4821,77 @@
       <w:pPr>
         <w:pStyle w:val="Heading2"/>
       </w:pPr>
-      <w:bookmarkStart w:id="26" w:name="_Toc515805157"/>
+      <w:bookmarkStart w:id="28" w:name="_Toc515878094"/>
+      <w:r>
+        <w:t>Whitelist</w:t>
+      </w:r>
+      <w:bookmarkEnd w:id="28"/>
+    </w:p>
+    <w:p>
+      <w:pPr>
+        <w:pStyle w:val="Heading2"/>
+      </w:pPr>
+      <w:bookmarkStart w:id="29" w:name="_Toc515878095"/>
       <w:r>
         <w:t>Scan Response</w:t>
       </w:r>
-      <w:bookmarkEnd w:id="26"/>
+      <w:bookmarkEnd w:id="29"/>
     </w:p>
     <w:p>
       <w:pPr>
         <w:pStyle w:val="Heading2"/>
       </w:pPr>
-      <w:bookmarkStart w:id="27" w:name="_Toc515805158"/>
+      <w:bookmarkStart w:id="30" w:name="_Toc515878096"/>
       <w:r>
         <w:t>Central</w:t>
       </w:r>
-      <w:bookmarkEnd w:id="27"/>
+      <w:bookmarkEnd w:id="30"/>
     </w:p>
     <w:p>
       <w:pPr>
         <w:pStyle w:val="Heading2"/>
       </w:pPr>
-      <w:bookmarkStart w:id="28" w:name="_Toc515805159"/>
+      <w:bookmarkStart w:id="31" w:name="_Toc515878097"/>
       <w:r>
         <w:t>GATT MTU</w:t>
       </w:r>
-      <w:bookmarkEnd w:id="28"/>
+      <w:bookmarkEnd w:id="31"/>
     </w:p>
     <w:p>
       <w:pPr>
         <w:pStyle w:val="Heading2"/>
       </w:pPr>
-      <w:bookmarkStart w:id="29" w:name="_Toc515805160"/>
+      <w:bookmarkStart w:id="32" w:name="_Toc515878098"/>
       <w:r>
         <w:t>Mesh</w:t>
       </w:r>
-      <w:bookmarkEnd w:id="29"/>
+      <w:bookmarkEnd w:id="32"/>
     </w:p>
     <w:p>
       <w:pPr>
         <w:pStyle w:val="Heading2"/>
       </w:pPr>
-      <w:bookmarkStart w:id="30" w:name="_Toc515805161"/>
+      <w:bookmarkStart w:id="33" w:name="_Toc515878099"/>
       <w:r>
         <w:t>Non-GATT DB Based Attribute Protocols</w:t>
       </w:r>
-      <w:bookmarkEnd w:id="30"/>
+      <w:bookmarkEnd w:id="33"/>
     </w:p>
     <w:p>
       <w:pPr>
         <w:pStyle w:val="Heading2"/>
       </w:pPr>
-      <w:bookmarkStart w:id="31" w:name="_Toc515805162"/>
+      <w:bookmarkStart w:id="34" w:name="_Toc515878100"/>
       <w:r>
         <w:t>Privacy</w:t>
       </w:r>
-      <w:bookmarkEnd w:id="31"/>
+      <w:bookmarkEnd w:id="34"/>
     </w:p>
     <w:p>
       <w:pPr>
         <w:pStyle w:val="Heading2"/>
       </w:pPr>
-      <w:bookmarkStart w:id="32" w:name="_Toc515805163"/>
+      <w:bookmarkStart w:id="35" w:name="_Toc515878101"/>
       <w:r>
         <w:t xml:space="preserve">OTA </w:t>
       </w:r>
@@ -4362,47 +4899,47 @@
       <w:r>
         <w:t>Bootloading</w:t>
       </w:r>
-      <w:bookmarkEnd w:id="32"/>
+      <w:bookmarkEnd w:id="35"/>
       <w:proofErr w:type="spellEnd"/>
     </w:p>
     <w:p>
       <w:pPr>
         <w:pStyle w:val="Heading2"/>
       </w:pPr>
-      <w:bookmarkStart w:id="33" w:name="_Toc515805164"/>
+      <w:bookmarkStart w:id="36" w:name="_Toc515878102"/>
       <w:r>
         <w:t>Multirole devices</w:t>
       </w:r>
-      <w:bookmarkEnd w:id="33"/>
+      <w:bookmarkEnd w:id="36"/>
     </w:p>
     <w:p>
       <w:pPr>
         <w:pStyle w:val="Heading2"/>
       </w:pPr>
-      <w:bookmarkStart w:id="34" w:name="_Toc515805165"/>
+      <w:bookmarkStart w:id="37" w:name="_Toc515878103"/>
       <w:r>
         <w:t>Direct Test Mode</w:t>
       </w:r>
-      <w:bookmarkEnd w:id="34"/>
+      <w:bookmarkEnd w:id="37"/>
     </w:p>
     <w:p>
       <w:pPr>
         <w:pStyle w:val="Heading1"/>
       </w:pPr>
-      <w:bookmarkStart w:id="35" w:name="_Toc515805166"/>
+      <w:bookmarkStart w:id="38" w:name="_Toc515878104"/>
       <w:r>
         <w:t>Terms</w:t>
       </w:r>
-      <w:bookmarkEnd w:id="35"/>
-    </w:p>
-    <w:p>
-      <w:r>
+      <w:bookmarkEnd w:id="38"/>
+    </w:p>
+    <w:p>
+      <w:r>
+        <w:lastRenderedPageBreak/>
         <w:t>Central</w:t>
       </w:r>
     </w:p>
     <w:p>
       <w:r>
-        <w:lastRenderedPageBreak/>
         <w:t>Peripheral</w:t>
       </w:r>
     </w:p>
@@ -4437,8 +4974,8 @@
       </w:r>
     </w:p>
     <w:sectPr>
-      <w:headerReference w:type="default" r:id="rId19"/>
-      <w:footerReference w:type="default" r:id="rId20"/>
+      <w:headerReference w:type="default" r:id="rId17"/>
+      <w:footerReference w:type="default" r:id="rId18"/>
       <w:pgSz w:w="12240" w:h="15840"/>
       <w:pgMar w:top="1440" w:right="1440" w:bottom="1440" w:left="1440" w:header="720" w:footer="720" w:gutter="0"/>
       <w:cols w:space="720"/>
@@ -4446,33 +4983,6 @@
     </w:sectPr>
   </w:body>
 </w:document>
-</file>
-
-<file path=word/comments.xml><?xml version="1.0" encoding="utf-8"?>
-<w:comments xmlns:wpc="http://schemas.microsoft.com/office/word/2010/wordprocessingCanvas" xmlns:mo="http://schemas.microsoft.com/office/mac/office/2008/main" xmlns:mc="http://schemas.openxmlformats.org/markup-compatibility/2006" xmlns:mv="urn:schemas-microsoft-com:mac:vml" xmlns:o="urn:schemas-microsoft-com:office:office" xmlns:r="http://schemas.openxmlformats.org/officeDocument/2006/relationships" xmlns:m="http://schemas.openxmlformats.org/officeDocument/2006/math" xmlns:v="urn:schemas-microsoft-com:vml" xmlns:wp14="http://schemas.microsoft.com/office/word/2010/wordprocessingDrawing" xmlns:wp="http://schemas.openxmlformats.org/drawingml/2006/wordprocessingDrawing" xmlns:w10="urn:schemas-microsoft-com:office:word" xmlns:w="http://schemas.openxmlformats.org/wordprocessingml/2006/main" xmlns:w14="http://schemas.microsoft.com/office/word/2010/wordml" xmlns:w15="http://schemas.microsoft.com/office/word/2012/wordml" xmlns:wpg="http://schemas.microsoft.com/office/word/2010/wordprocessingGroup" xmlns:wpi="http://schemas.microsoft.com/office/word/2010/wordprocessingInk" xmlns:wne="http://schemas.microsoft.com/office/word/2006/wordml" xmlns:wps="http://schemas.microsoft.com/office/word/2010/wordprocessingShape" mc:Ignorable="w14 w15 wp14">
-  <w:comment w:id="4" w:author="Mark Saunders" w:date="2018-04-06T16:09:00Z" w:initials="MS">
-    <w:p>
-      <w:pPr>
-        <w:pStyle w:val="CommentText"/>
-      </w:pPr>
-      <w:r>
-        <w:rPr>
-          <w:rStyle w:val="CommentReference"/>
-        </w:rPr>
-        <w:annotationRef/>
-      </w:r>
-      <w:r>
-        <w:t>What memory? I assume this means the stack's white list.</w:t>
-      </w:r>
-    </w:p>
-  </w:comment>
-</w:comments>
-</file>
-
-<file path=word/commentsExtended.xml><?xml version="1.0" encoding="utf-8"?>
-<w15:commentsEx xmlns:wpc="http://schemas.microsoft.com/office/word/2010/wordprocessingCanvas" xmlns:mo="http://schemas.microsoft.com/office/mac/office/2008/main" xmlns:mc="http://schemas.openxmlformats.org/markup-compatibility/2006" xmlns:mv="urn:schemas-microsoft-com:mac:vml" xmlns:o="urn:schemas-microsoft-com:office:office" xmlns:r="http://schemas.openxmlformats.org/officeDocument/2006/relationships" xmlns:m="http://schemas.openxmlformats.org/officeDocument/2006/math" xmlns:v="urn:schemas-microsoft-com:vml" xmlns:wp14="http://schemas.microsoft.com/office/word/2010/wordprocessingDrawing" xmlns:wp="http://schemas.openxmlformats.org/drawingml/2006/wordprocessingDrawing" xmlns:w10="urn:schemas-microsoft-com:office:word" xmlns:w="http://schemas.openxmlformats.org/wordprocessingml/2006/main" xmlns:w14="http://schemas.microsoft.com/office/word/2010/wordml" xmlns:w15="http://schemas.microsoft.com/office/word/2012/wordml" xmlns:wpg="http://schemas.microsoft.com/office/word/2010/wordprocessingGroup" xmlns:wpi="http://schemas.microsoft.com/office/word/2010/wordprocessingInk" xmlns:wne="http://schemas.microsoft.com/office/word/2006/wordml" xmlns:wps="http://schemas.microsoft.com/office/word/2010/wordprocessingShape" mc:Ignorable="w14 w15 wp14">
-  <w15:commentEx w15:paraId="5D01D672" w15:done="0"/>
-</w15:commentsEx>
 </file>
 
 <file path=word/commentsIds.xml><?xml version="1.0" encoding="utf-8"?>
@@ -4557,7 +5067,7 @@
               <w:rPr>
                 <w:noProof/>
               </w:rPr>
-              <w:t>1</w:t>
+              <w:t>9</w:t>
             </w:r>
             <w:r>
               <w:fldChar w:fldCharType="end"/>
@@ -4578,7 +5088,7 @@
               <w:rPr>
                 <w:noProof/>
               </w:rPr>
-              <w:t>13</w:t>
+              <w:t>14</w:t>
             </w:r>
             <w:r>
               <w:rPr>
@@ -5568,7 +6078,7 @@
   <w:abstractNum w:abstractNumId="8">
     <w:nsid w:val="7DB307A6"/>
     <w:multiLevelType w:val="hybridMultilevel"/>
-    <w:tmpl w:val="15605A8A"/>
+    <w:tmpl w:val="2B70AB5C"/>
     <w:lvl w:ilvl="0" w:tplc="04090001">
       <w:start w:val="1"/>
       <w:numFmt w:val="bullet"/>
@@ -5737,14 +6247,6 @@
   </w:num>
   <w:numIdMacAtCleanup w:val="9"/>
 </w:numbering>
-</file>
-
-<file path=word/people.xml><?xml version="1.0" encoding="utf-8"?>
-<w15:people xmlns:wpc="http://schemas.microsoft.com/office/word/2010/wordprocessingCanvas" xmlns:mo="http://schemas.microsoft.com/office/mac/office/2008/main" xmlns:mc="http://schemas.openxmlformats.org/markup-compatibility/2006" xmlns:mv="urn:schemas-microsoft-com:mac:vml" xmlns:o="urn:schemas-microsoft-com:office:office" xmlns:r="http://schemas.openxmlformats.org/officeDocument/2006/relationships" xmlns:m="http://schemas.openxmlformats.org/officeDocument/2006/math" xmlns:v="urn:schemas-microsoft-com:vml" xmlns:wp14="http://schemas.microsoft.com/office/word/2010/wordprocessingDrawing" xmlns:wp="http://schemas.openxmlformats.org/drawingml/2006/wordprocessingDrawing" xmlns:w10="urn:schemas-microsoft-com:office:word" xmlns:w="http://schemas.openxmlformats.org/wordprocessingml/2006/main" xmlns:w14="http://schemas.microsoft.com/office/word/2010/wordml" xmlns:w15="http://schemas.microsoft.com/office/word/2012/wordml" xmlns:wpg="http://schemas.microsoft.com/office/word/2010/wordprocessingGroup" xmlns:wpi="http://schemas.microsoft.com/office/word/2010/wordprocessingInk" xmlns:wne="http://schemas.microsoft.com/office/word/2006/wordml" xmlns:wps="http://schemas.microsoft.com/office/word/2010/wordprocessingShape" mc:Ignorable="w14 w15 wp14">
-  <w15:person w15:author="Mark Saunders">
-    <w15:presenceInfo w15:providerId="AD" w15:userId="S-1-5-21-3828945024-3187688870-2345676969-9621"/>
-  </w15:person>
-</w15:people>
 </file>
 
 <file path=word/styles.xml><?xml version="1.0" encoding="utf-8"?>
@@ -6142,7 +6644,7 @@
   <w:style w:type="paragraph" w:default="1" w:styleId="Normal">
     <w:name w:val="Normal"/>
     <w:qFormat/>
-    <w:rsid w:val="000F784B"/>
+    <w:rsid w:val="004F0A78"/>
     <w:pPr>
       <w:spacing w:line="240" w:lineRule="auto"/>
     </w:pPr>
@@ -6266,8 +6768,9 @@
   <w:style w:type="character" w:default="1" w:styleId="DefaultParagraphFont">
     <w:name w:val="Default Paragraph Font"/>
     <w:uiPriority w:val="1"/>
+    <w:semiHidden/>
     <w:unhideWhenUsed/>
-    <w:rsid w:val="000F784B"/>
+    <w:rsid w:val="004F0A78"/>
   </w:style>
   <w:style w:type="table" w:default="1" w:styleId="TableNormal">
     <w:name w:val="Normal Table"/>
@@ -6289,7 +6792,7 @@
     <w:uiPriority w:val="99"/>
     <w:semiHidden/>
     <w:unhideWhenUsed/>
-    <w:rsid w:val="000F784B"/>
+    <w:rsid w:val="004F0A78"/>
   </w:style>
   <w:style w:type="character" w:customStyle="1" w:styleId="Heading1Char">
     <w:name w:val="Heading 1 Char"/>
@@ -7169,7 +7672,7 @@
 </file>
 
 <file path=customXml/itemProps1.xml><?xml version="1.0" encoding="utf-8"?>
-<ds:datastoreItem xmlns:ds="http://schemas.openxmlformats.org/officeDocument/2006/customXml" ds:itemID="{569BF56D-ED5D-1F48-982B-16EA708AD25B}">
+<ds:datastoreItem xmlns:ds="http://schemas.openxmlformats.org/officeDocument/2006/customXml" ds:itemID="{5E6CE8F6-4FB8-0249-A1EB-08F671A02CA2}">
   <ds:schemaRefs>
     <ds:schemaRef ds:uri="http://schemas.openxmlformats.org/officeDocument/2006/bibliography"/>
   </ds:schemaRefs>

</xml_diff>